<commit_message>
only naming isn't working
</commit_message>
<xml_diff>
--- a/src/main/resources/docs/invoice.docx
+++ b/src/main/resources/docs/invoice.docx
@@ -1,18 +1,21 @@
 
 <file path=word/document.xml><?xml version="1.0" encoding="utf-8"?>
-<w:document xmlns:wpc="http://schemas.microsoft.com/office/word/2010/wordprocessingCanvas" xmlns:cx="http://schemas.microsoft.com/office/drawing/2014/chartex" xmlns:mc="http://schemas.openxmlformats.org/markup-compatibility/2006" xmlns:o="urn:schemas-microsoft-com:office:office" xmlns:r="http://schemas.openxmlformats.org/officeDocument/2006/relationships" xmlns:m="http://schemas.openxmlformats.org/officeDocument/2006/math" xmlns:v="urn:schemas-microsoft-com:vml" xmlns:wp14="http://schemas.microsoft.com/office/word/2010/wordprocessingDrawing" xmlns:wp="http://schemas.openxmlformats.org/drawingml/2006/wordprocessingDrawing" xmlns:w10="urn:schemas-microsoft-com:office:word" xmlns:w="http://schemas.openxmlformats.org/wordprocessingml/2006/main" xmlns:w14="http://schemas.microsoft.com/office/word/2010/wordml" xmlns:w15="http://schemas.microsoft.com/office/word/2012/wordml" xmlns:w16se="http://schemas.microsoft.com/office/word/2015/wordml/symex" xmlns:wpg="http://schemas.microsoft.com/office/word/2010/wordprocessingGroup" xmlns:wpi="http://schemas.microsoft.com/office/word/2010/wordprocessingInk" xmlns:wne="http://schemas.microsoft.com/office/word/2006/wordml" xmlns:wps="http://schemas.microsoft.com/office/word/2010/wordprocessingShape" mc:Ignorable="w14 w15 w16se wp14">
+<w:document xmlns:o="urn:schemas-microsoft-com:office:office" xmlns:r="http://schemas.openxmlformats.org/officeDocument/2006/relationships" xmlns:v="urn:schemas-microsoft-com:vml" xmlns:w="http://schemas.openxmlformats.org/wordprocessingml/2006/main" xmlns:w10="urn:schemas-microsoft-com:office:word" xmlns:wp="http://schemas.openxmlformats.org/drawingml/2006/wordprocessingDrawing" xmlns:wps="http://schemas.microsoft.com/office/word/2010/wordprocessingShape" xmlns:wpg="http://schemas.microsoft.com/office/word/2010/wordprocessingGroup" xmlns:mc="http://schemas.openxmlformats.org/markup-compatibility/2006" xmlns:wp14="http://schemas.microsoft.com/office/word/2010/wordprocessingDrawing" xmlns:w14="http://schemas.microsoft.com/office/word/2010/wordml" xmlns:w15="http://schemas.microsoft.com/office/word/2012/wordml" mc:Ignorable="w14 wp14 w15">
   <w:body>
     <w:p>
       <w:pPr>
+        <w:pStyle w:val="Normal"/>
         <w:tabs>
-          <w:tab w:val="left" w:pos="2220"/>
+          <w:tab w:val="clear" w:pos="720"/>
+          <w:tab w:val="left" w:pos="2220" w:leader="none"/>
         </w:tabs>
-        <w:spacing w:after="0" w:line="240" w:lineRule="auto"/>
+        <w:spacing w:lineRule="auto" w:line="240" w:before="0" w:after="0"/>
         <w:jc w:val="center"/>
+        <w:rPr/>
       </w:pPr>
       <w:r>
         <w:rPr>
-          <w:rFonts w:ascii="Times New Roman" w:eastAsia="Times New Roman" w:hAnsi="Times New Roman" w:cs="Times New Roman"/>
+          <w:rFonts w:eastAsia="Times New Roman" w:cs="Times New Roman" w:ascii="Times New Roman" w:hAnsi="Times New Roman"/>
           <w:b/>
           <w:color w:val="000000"/>
           <w:sz w:val="28"/>
@@ -21,18 +24,22 @@
         <w:t>Счет</w:t>
       </w:r>
       <w:r>
+        <w:rPr/>
         <w:t xml:space="preserve"> </w:t>
       </w:r>
     </w:p>
     <w:p>
       <w:pPr>
+        <w:pStyle w:val="Normal"/>
         <w:tabs>
-          <w:tab w:val="left" w:pos="2220"/>
+          <w:tab w:val="clear" w:pos="720"/>
+          <w:tab w:val="left" w:pos="2220" w:leader="none"/>
         </w:tabs>
-        <w:spacing w:after="0" w:line="240" w:lineRule="auto"/>
+        <w:spacing w:lineRule="auto" w:line="240" w:before="0" w:after="0"/>
         <w:jc w:val="center"/>
         <w:rPr>
-          <w:rFonts w:ascii="Times New Roman" w:eastAsia="Times New Roman" w:hAnsi="Times New Roman" w:cs="Times New Roman"/>
+          <w:rFonts w:ascii="Times New Roman" w:hAnsi="Times New Roman" w:eastAsia="Times New Roman" w:cs="Times New Roman"/>
+          <w:b/>
           <w:b/>
           <w:color w:val="000000"/>
           <w:sz w:val="28"/>
@@ -41,7 +48,7 @@
       </w:pPr>
       <w:r>
         <w:rPr>
-          <w:rFonts w:ascii="Times New Roman" w:eastAsia="Times New Roman" w:hAnsi="Times New Roman" w:cs="Times New Roman"/>
+          <w:rFonts w:eastAsia="Times New Roman" w:cs="Times New Roman" w:ascii="Times New Roman" w:hAnsi="Times New Roman"/>
           <w:b/>
           <w:color w:val="000000"/>
           <w:sz w:val="28"/>
@@ -52,13 +59,16 @@
     </w:p>
     <w:p>
       <w:pPr>
+        <w:pStyle w:val="Normal"/>
         <w:tabs>
-          <w:tab w:val="left" w:pos="2220"/>
+          <w:tab w:val="clear" w:pos="720"/>
+          <w:tab w:val="left" w:pos="2220" w:leader="none"/>
         </w:tabs>
-        <w:spacing w:after="0" w:line="240" w:lineRule="auto"/>
+        <w:spacing w:lineRule="auto" w:line="240" w:before="0" w:after="0"/>
         <w:jc w:val="center"/>
         <w:rPr>
-          <w:rFonts w:ascii="Times New Roman" w:eastAsia="Times New Roman" w:hAnsi="Times New Roman" w:cs="Times New Roman"/>
+          <w:rFonts w:ascii="Times New Roman" w:hAnsi="Times New Roman" w:eastAsia="Times New Roman" w:cs="Times New Roman"/>
+          <w:b/>
           <w:b/>
           <w:color w:val="000000"/>
           <w:sz w:val="28"/>
@@ -67,7 +77,7 @@
       </w:pPr>
       <w:r>
         <w:rPr>
-          <w:rFonts w:ascii="Times New Roman" w:eastAsia="Times New Roman" w:hAnsi="Times New Roman" w:cs="Times New Roman"/>
+          <w:rFonts w:eastAsia="Times New Roman" w:cs="Times New Roman" w:ascii="Times New Roman" w:hAnsi="Times New Roman"/>
           <w:b/>
           <w:color w:val="000000"/>
           <w:sz w:val="28"/>
@@ -78,203 +88,124 @@
     </w:p>
     <w:p>
       <w:pPr>
+        <w:pStyle w:val="Normal"/>
         <w:tabs>
-          <w:tab w:val="left" w:pos="2220"/>
+          <w:tab w:val="clear" w:pos="720"/>
+          <w:tab w:val="left" w:pos="2220" w:leader="none"/>
         </w:tabs>
-        <w:spacing w:after="0" w:line="240" w:lineRule="auto"/>
+        <w:spacing w:lineRule="auto" w:line="240" w:before="0" w:after="0"/>
         <w:jc w:val="center"/>
         <w:rPr>
-          <w:rFonts w:ascii="Times New Roman" w:eastAsia="Times New Roman" w:hAnsi="Times New Roman" w:cs="Times New Roman"/>
+          <w:rFonts w:ascii="Times New Roman" w:hAnsi="Times New Roman" w:eastAsia="Times New Roman" w:cs="Times New Roman"/>
           <w:sz w:val="24"/>
           <w:szCs w:val="24"/>
         </w:rPr>
       </w:pPr>
       <w:r>
         <w:rPr>
-          <w:rFonts w:ascii="Times New Roman" w:eastAsia="Times New Roman" w:hAnsi="Times New Roman" w:cs="Times New Roman"/>
+          <w:rFonts w:eastAsia="Times New Roman" w:cs="Times New Roman" w:ascii="Times New Roman" w:hAnsi="Times New Roman"/>
           <w:b/>
           <w:color w:val="000000"/>
           <w:sz w:val="28"/>
           <w:szCs w:val="28"/>
         </w:rPr>
-        <w:t xml:space="preserve">на использование ПК </w:t>
-      </w:r>
-      <w:proofErr w:type="spellStart"/>
-      <w:r>
-        <w:rPr>
-          <w:rFonts w:ascii="Times New Roman" w:eastAsia="Times New Roman" w:hAnsi="Times New Roman" w:cs="Times New Roman"/>
-          <w:b/>
-          <w:color w:val="000000"/>
-          <w:sz w:val="28"/>
-          <w:szCs w:val="28"/>
-        </w:rPr>
-        <w:t>iKassa</w:t>
-      </w:r>
-      <w:proofErr w:type="spellEnd"/>
-      <w:r>
-        <w:rPr>
-          <w:rFonts w:ascii="Times New Roman" w:eastAsia="Times New Roman" w:hAnsi="Times New Roman" w:cs="Times New Roman"/>
-          <w:b/>
-          <w:color w:val="000000"/>
-          <w:sz w:val="28"/>
-          <w:szCs w:val="28"/>
-        </w:rPr>
+        <w:t>на использование ПК iKassa</w:t>
         <w:br/>
       </w:r>
     </w:p>
     <w:p>
       <w:pPr>
+        <w:pStyle w:val="Normal"/>
         <w:tabs>
-          <w:tab w:val="left" w:pos="2220"/>
+          <w:tab w:val="clear" w:pos="720"/>
+          <w:tab w:val="left" w:pos="2220" w:leader="none"/>
         </w:tabs>
-        <w:spacing w:after="0" w:line="240" w:lineRule="auto"/>
+        <w:spacing w:lineRule="auto" w:line="240" w:before="0" w:after="0"/>
         <w:jc w:val="center"/>
         <w:rPr>
-          <w:rFonts w:ascii="Times New Roman" w:eastAsia="Times New Roman" w:hAnsi="Times New Roman" w:cs="Times New Roman"/>
+          <w:rFonts w:ascii="Times New Roman" w:hAnsi="Times New Roman" w:eastAsia="Times New Roman" w:cs="Times New Roman"/>
           <w:sz w:val="24"/>
           <w:szCs w:val="24"/>
         </w:rPr>
       </w:pPr>
+      <w:r>
+        <w:rPr>
+          <w:rFonts w:eastAsia="Times New Roman" w:cs="Times New Roman" w:ascii="Times New Roman" w:hAnsi="Times New Roman"/>
+          <w:sz w:val="24"/>
+          <w:szCs w:val="24"/>
+        </w:rPr>
+      </w:r>
     </w:p>
     <w:p>
       <w:pPr>
+        <w:pStyle w:val="Normal"/>
         <w:tabs>
-          <w:tab w:val="left" w:pos="2220"/>
+          <w:tab w:val="clear" w:pos="720"/>
+          <w:tab w:val="left" w:pos="2220" w:leader="none"/>
         </w:tabs>
-        <w:spacing w:after="0" w:line="240" w:lineRule="auto"/>
-        <w:ind w:left="-851"/>
-        <w:rPr>
-          <w:rFonts w:ascii="Times New Roman" w:eastAsia="Times New Roman" w:hAnsi="Times New Roman" w:cs="Times New Roman"/>
+        <w:spacing w:lineRule="auto" w:line="240" w:before="0" w:after="0"/>
+        <w:ind w:left="-851" w:hanging="0"/>
+        <w:rPr>
+          <w:rFonts w:ascii="Times New Roman" w:hAnsi="Times New Roman" w:eastAsia="Times New Roman" w:cs="Times New Roman"/>
           <w:sz w:val="24"/>
           <w:szCs w:val="24"/>
         </w:rPr>
       </w:pPr>
-      <w:proofErr w:type="spellStart"/>
       <w:r>
         <w:rPr>
-          <w:rFonts w:ascii="Times New Roman" w:eastAsia="Times New Roman" w:hAnsi="Times New Roman" w:cs="Times New Roman"/>
+          <w:rFonts w:eastAsia="Times New Roman" w:cs="Times New Roman" w:ascii="Times New Roman" w:hAnsi="Times New Roman"/>
           <w:sz w:val="24"/>
           <w:szCs w:val="24"/>
         </w:rPr>
-        <w:t>г.Минск</w:t>
-      </w:r>
-      <w:proofErr w:type="spellEnd"/>
-      <w:r>
-        <w:rPr>
-          <w:rFonts w:ascii="Times New Roman" w:eastAsia="Times New Roman" w:hAnsi="Times New Roman" w:cs="Times New Roman"/>
-          <w:sz w:val="24"/>
-          <w:szCs w:val="24"/>
-        </w:rPr>
-        <w:t xml:space="preserve">    </w:t>
-      </w:r>
-      <w:r>
-        <w:rPr>
-          <w:rFonts w:ascii="Times New Roman" w:eastAsia="Times New Roman" w:hAnsi="Times New Roman" w:cs="Times New Roman"/>
-          <w:sz w:val="24"/>
-          <w:szCs w:val="24"/>
-        </w:rPr>
+        <w:t xml:space="preserve">г.Минск    </w:t>
         <w:tab/>
-      </w:r>
-      <w:r>
-        <w:rPr>
-          <w:rFonts w:ascii="Times New Roman" w:eastAsia="Times New Roman" w:hAnsi="Times New Roman" w:cs="Times New Roman"/>
-          <w:sz w:val="24"/>
-          <w:szCs w:val="24"/>
-        </w:rPr>
         <w:tab/>
-      </w:r>
-      <w:r>
-        <w:rPr>
-          <w:rFonts w:ascii="Times New Roman" w:eastAsia="Times New Roman" w:hAnsi="Times New Roman" w:cs="Times New Roman"/>
-          <w:sz w:val="24"/>
-          <w:szCs w:val="24"/>
-        </w:rPr>
         <w:tab/>
-      </w:r>
-      <w:r>
-        <w:rPr>
-          <w:rFonts w:ascii="Times New Roman" w:eastAsia="Times New Roman" w:hAnsi="Times New Roman" w:cs="Times New Roman"/>
-          <w:sz w:val="24"/>
-          <w:szCs w:val="24"/>
-        </w:rPr>
         <w:tab/>
-      </w:r>
-      <w:r>
-        <w:rPr>
-          <w:rFonts w:ascii="Times New Roman" w:eastAsia="Times New Roman" w:hAnsi="Times New Roman" w:cs="Times New Roman"/>
-          <w:sz w:val="24"/>
-          <w:szCs w:val="24"/>
-        </w:rPr>
         <w:tab/>
-      </w:r>
-      <w:r>
-        <w:rPr>
-          <w:rFonts w:ascii="Times New Roman" w:eastAsia="Times New Roman" w:hAnsi="Times New Roman" w:cs="Times New Roman"/>
-          <w:sz w:val="24"/>
-          <w:szCs w:val="24"/>
-        </w:rPr>
         <w:tab/>
-      </w:r>
-      <w:r>
-        <w:rPr>
-          <w:rFonts w:ascii="Times New Roman" w:eastAsia="Times New Roman" w:hAnsi="Times New Roman" w:cs="Times New Roman"/>
-          <w:sz w:val="24"/>
-          <w:szCs w:val="24"/>
-        </w:rPr>
         <w:tab/>
-      </w:r>
-      <w:r>
-        <w:rPr>
-          <w:rFonts w:ascii="Times New Roman" w:eastAsia="Times New Roman" w:hAnsi="Times New Roman" w:cs="Times New Roman"/>
-          <w:sz w:val="24"/>
-          <w:szCs w:val="24"/>
-        </w:rPr>
         <w:tab/>
-      </w:r>
-      <w:r>
-        <w:rPr>
-          <w:rFonts w:ascii="Times New Roman" w:eastAsia="Times New Roman" w:hAnsi="Times New Roman" w:cs="Times New Roman"/>
-          <w:sz w:val="24"/>
-          <w:szCs w:val="24"/>
-        </w:rPr>
         <w:tab/>
-      </w:r>
-      <w:r>
-        <w:rPr>
-          <w:rFonts w:ascii="Times New Roman" w:eastAsia="Times New Roman" w:hAnsi="Times New Roman" w:cs="Times New Roman"/>
-          <w:sz w:val="24"/>
-          <w:szCs w:val="24"/>
-        </w:rPr>
         <w:br/>
       </w:r>
     </w:p>
     <w:tbl>
       <w:tblPr>
         <w:tblW w:w="10631" w:type="dxa"/>
+        <w:jc w:val="left"/>
         <w:tblInd w:w="-855" w:type="dxa"/>
         <w:tblLayout w:type="fixed"/>
-        <w:tblLook w:val="0400" w:firstRow="0" w:lastRow="0" w:firstColumn="0" w:lastColumn="0" w:noHBand="0" w:noVBand="1"/>
+        <w:tblCellMar>
+          <w:top w:w="0" w:type="dxa"/>
+          <w:left w:w="108" w:type="dxa"/>
+          <w:bottom w:w="0" w:type="dxa"/>
+          <w:right w:w="108" w:type="dxa"/>
+        </w:tblCellMar>
+        <w:tblLook w:val="0400" w:noHBand="0" w:noVBand="1" w:firstColumn="0" w:lastRow="0" w:lastColumn="0" w:firstRow="0"/>
       </w:tblPr>
       <w:tblGrid>
         <w:gridCol w:w="1558"/>
-        <w:gridCol w:w="9073"/>
+        <w:gridCol w:w="9072"/>
       </w:tblGrid>
       <w:tr>
         <w:trPr>
-          <w:trHeight w:val="1165"/>
+          <w:trHeight w:val="1165" w:hRule="atLeast"/>
         </w:trPr>
         <w:tc>
           <w:tcPr>
             <w:tcW w:w="1558" w:type="dxa"/>
+            <w:tcBorders/>
           </w:tcPr>
           <w:p>
             <w:pPr>
-              <w:widowControl w:val="0"/>
-            </w:pPr>
-            <w:r>
-              <w:rPr>
-                <w:noProof/>
-              </w:rPr>
+              <w:pStyle w:val="Normal"/>
+              <w:widowControl w:val="false"/>
+              <w:spacing w:before="0" w:after="160"/>
+              <w:rPr/>
+            </w:pPr>
+            <w:r>
+              <w:rPr/>
               <w:drawing>
                 <wp:inline distT="0" distB="0" distL="0" distR="0">
                   <wp:extent cx="800100" cy="953135"/>
@@ -293,7 +224,7 @@
                           </pic:cNvPicPr>
                         </pic:nvPicPr>
                         <pic:blipFill>
-                          <a:blip r:embed="rId7"/>
+                          <a:blip r:embed="rId2"/>
                           <a:stretch>
                             <a:fillRect/>
                           </a:stretch>
@@ -318,12 +249,15 @@
         <w:tc>
           <w:tcPr>
             <w:tcW w:w="9072" w:type="dxa"/>
+            <w:tcBorders/>
           </w:tcPr>
           <w:p>
             <w:pPr>
-              <w:widowControl w:val="0"/>
-              <w:rPr>
-                <w:rFonts w:ascii="Times New Roman" w:eastAsia="Times New Roman" w:hAnsi="Times New Roman" w:cs="Times New Roman"/>
+              <w:pStyle w:val="Normal"/>
+              <w:widowControl w:val="false"/>
+              <w:rPr>
+                <w:rFonts w:ascii="Times New Roman" w:hAnsi="Times New Roman" w:eastAsia="Times New Roman" w:cs="Times New Roman"/>
+                <w:b/>
                 <w:b/>
                 <w:sz w:val="24"/>
                 <w:szCs w:val="24"/>
@@ -331,7 +265,7 @@
             </w:pPr>
             <w:r>
               <w:rPr>
-                <w:rFonts w:ascii="Times New Roman" w:eastAsia="Times New Roman" w:hAnsi="Times New Roman" w:cs="Times New Roman"/>
+                <w:rFonts w:eastAsia="Times New Roman" w:cs="Times New Roman" w:ascii="Times New Roman" w:hAnsi="Times New Roman"/>
                 <w:b/>
                 <w:sz w:val="24"/>
                 <w:szCs w:val="24"/>
@@ -341,9 +275,11 @@
           </w:p>
           <w:p>
             <w:pPr>
-              <w:widowControl w:val="0"/>
-              <w:rPr>
-                <w:rFonts w:ascii="Times New Roman" w:eastAsia="Times New Roman" w:hAnsi="Times New Roman" w:cs="Times New Roman"/>
+              <w:pStyle w:val="Normal"/>
+              <w:widowControl w:val="false"/>
+              <w:rPr>
+                <w:rFonts w:ascii="Times New Roman" w:hAnsi="Times New Roman" w:eastAsia="Times New Roman" w:cs="Times New Roman"/>
+                <w:b/>
                 <w:b/>
                 <w:sz w:val="24"/>
                 <w:szCs w:val="24"/>
@@ -351,7 +287,7 @@
             </w:pPr>
             <w:r>
               <w:rPr>
-                <w:rFonts w:ascii="Times New Roman" w:eastAsia="Times New Roman" w:hAnsi="Times New Roman" w:cs="Times New Roman"/>
+                <w:rFonts w:eastAsia="Times New Roman" w:cs="Times New Roman" w:ascii="Times New Roman" w:hAnsi="Times New Roman"/>
                 <w:b/>
                 <w:sz w:val="24"/>
                 <w:szCs w:val="24"/>
@@ -361,78 +297,49 @@
           </w:p>
           <w:p>
             <w:pPr>
-              <w:widowControl w:val="0"/>
-              <w:rPr>
-                <w:rFonts w:ascii="Times New Roman" w:eastAsia="Times New Roman" w:hAnsi="Times New Roman" w:cs="Times New Roman"/>
-                <w:color w:val="000000"/>
-              </w:rPr>
-            </w:pPr>
-            <w:r>
-              <w:rPr>
-                <w:rFonts w:ascii="Times New Roman" w:eastAsia="Times New Roman" w:hAnsi="Times New Roman" w:cs="Times New Roman"/>
-                <w:color w:val="000000"/>
-              </w:rPr>
-              <w:t xml:space="preserve">Адрес: 220002, </w:t>
-            </w:r>
-            <w:proofErr w:type="spellStart"/>
-            <w:r>
-              <w:rPr>
-                <w:rFonts w:ascii="Times New Roman" w:eastAsia="Times New Roman" w:hAnsi="Times New Roman" w:cs="Times New Roman"/>
-                <w:color w:val="000000"/>
-              </w:rPr>
-              <w:t>г.Минск</w:t>
-            </w:r>
-            <w:proofErr w:type="spellEnd"/>
-            <w:r>
-              <w:rPr>
-                <w:rFonts w:ascii="Times New Roman" w:eastAsia="Times New Roman" w:hAnsi="Times New Roman" w:cs="Times New Roman"/>
-                <w:color w:val="000000"/>
-              </w:rPr>
-              <w:t xml:space="preserve">, </w:t>
-            </w:r>
-          </w:p>
-          <w:p>
-            <w:pPr>
-              <w:widowControl w:val="0"/>
-              <w:rPr>
-                <w:rFonts w:ascii="Times New Roman" w:eastAsia="Times New Roman" w:hAnsi="Times New Roman" w:cs="Times New Roman"/>
-                <w:color w:val="000000"/>
-              </w:rPr>
-            </w:pPr>
-            <w:r>
-              <w:rPr>
-                <w:rFonts w:ascii="Times New Roman" w:eastAsia="Times New Roman" w:hAnsi="Times New Roman" w:cs="Times New Roman"/>
-                <w:color w:val="000000"/>
-              </w:rPr>
-              <w:t xml:space="preserve">ул. </w:t>
-            </w:r>
-            <w:proofErr w:type="spellStart"/>
-            <w:r>
-              <w:rPr>
-                <w:rFonts w:ascii="Times New Roman" w:eastAsia="Times New Roman" w:hAnsi="Times New Roman" w:cs="Times New Roman"/>
-                <w:color w:val="000000"/>
-              </w:rPr>
-              <w:t>Сторожевская</w:t>
-            </w:r>
-            <w:proofErr w:type="spellEnd"/>
-            <w:r>
-              <w:rPr>
-                <w:rFonts w:ascii="Times New Roman" w:eastAsia="Times New Roman" w:hAnsi="Times New Roman" w:cs="Times New Roman"/>
-                <w:color w:val="000000"/>
-              </w:rPr>
-              <w:t>, д.8, пом. 205/2</w:t>
-            </w:r>
-          </w:p>
-          <w:p>
-            <w:pPr>
-              <w:widowControl w:val="0"/>
-              <w:rPr>
-                <w:rFonts w:ascii="Times New Roman" w:eastAsia="Times New Roman" w:hAnsi="Times New Roman" w:cs="Times New Roman"/>
-              </w:rPr>
-            </w:pPr>
-            <w:r>
-              <w:rPr>
-                <w:rFonts w:ascii="Times New Roman" w:eastAsia="Times New Roman" w:hAnsi="Times New Roman" w:cs="Times New Roman"/>
+              <w:pStyle w:val="Normal"/>
+              <w:widowControl w:val="false"/>
+              <w:rPr>
+                <w:rFonts w:ascii="Times New Roman" w:hAnsi="Times New Roman" w:eastAsia="Times New Roman" w:cs="Times New Roman"/>
+                <w:color w:val="000000"/>
+              </w:rPr>
+            </w:pPr>
+            <w:r>
+              <w:rPr>
+                <w:rFonts w:eastAsia="Times New Roman" w:cs="Times New Roman" w:ascii="Times New Roman" w:hAnsi="Times New Roman"/>
+                <w:color w:val="000000"/>
+              </w:rPr>
+              <w:t xml:space="preserve">Адрес: 220002, г.Минск, </w:t>
+            </w:r>
+          </w:p>
+          <w:p>
+            <w:pPr>
+              <w:pStyle w:val="Normal"/>
+              <w:widowControl w:val="false"/>
+              <w:rPr>
+                <w:rFonts w:ascii="Times New Roman" w:hAnsi="Times New Roman" w:eastAsia="Times New Roman" w:cs="Times New Roman"/>
+                <w:color w:val="000000"/>
+              </w:rPr>
+            </w:pPr>
+            <w:r>
+              <w:rPr>
+                <w:rFonts w:eastAsia="Times New Roman" w:cs="Times New Roman" w:ascii="Times New Roman" w:hAnsi="Times New Roman"/>
+                <w:color w:val="000000"/>
+              </w:rPr>
+              <w:t>ул. Сторожевская, д.8, пом. 205/2</w:t>
+            </w:r>
+          </w:p>
+          <w:p>
+            <w:pPr>
+              <w:pStyle w:val="Normal"/>
+              <w:widowControl w:val="false"/>
+              <w:rPr>
+                <w:rFonts w:ascii="Times New Roman" w:hAnsi="Times New Roman" w:eastAsia="Times New Roman" w:cs="Times New Roman"/>
+              </w:rPr>
+            </w:pPr>
+            <w:r>
+              <w:rPr>
+                <w:rFonts w:eastAsia="Times New Roman" w:cs="Times New Roman" w:ascii="Times New Roman" w:hAnsi="Times New Roman"/>
                 <w:color w:val="000000"/>
               </w:rPr>
               <w:t>УНП 193141246 </w:t>
@@ -440,15 +347,16 @@
           </w:p>
           <w:p>
             <w:pPr>
-              <w:widowControl w:val="0"/>
-              <w:rPr>
-                <w:rFonts w:ascii="Times New Roman" w:eastAsia="Times New Roman" w:hAnsi="Times New Roman" w:cs="Times New Roman"/>
-                <w:color w:val="000000"/>
-              </w:rPr>
-            </w:pPr>
-            <w:r>
-              <w:rPr>
-                <w:rFonts w:ascii="Times New Roman" w:eastAsia="Times New Roman" w:hAnsi="Times New Roman" w:cs="Times New Roman"/>
+              <w:pStyle w:val="Normal"/>
+              <w:widowControl w:val="false"/>
+              <w:rPr>
+                <w:rFonts w:ascii="Times New Roman" w:hAnsi="Times New Roman" w:eastAsia="Times New Roman" w:cs="Times New Roman"/>
+                <w:color w:val="000000"/>
+              </w:rPr>
+            </w:pPr>
+            <w:r>
+              <w:rPr>
+                <w:rFonts w:eastAsia="Times New Roman" w:cs="Times New Roman" w:ascii="Times New Roman" w:hAnsi="Times New Roman"/>
                 <w:color w:val="000000"/>
               </w:rPr>
               <w:t>Расчетный счет: BY94ALFA30122575610010270000</w:t>
@@ -456,15 +364,16 @@
           </w:p>
           <w:p>
             <w:pPr>
-              <w:widowControl w:val="0"/>
-              <w:rPr>
-                <w:rFonts w:ascii="Times New Roman" w:eastAsia="Times New Roman" w:hAnsi="Times New Roman" w:cs="Times New Roman"/>
-                <w:color w:val="000000"/>
-              </w:rPr>
-            </w:pPr>
-            <w:r>
-              <w:rPr>
-                <w:rFonts w:ascii="Times New Roman" w:eastAsia="Times New Roman" w:hAnsi="Times New Roman" w:cs="Times New Roman"/>
+              <w:pStyle w:val="Normal"/>
+              <w:widowControl w:val="false"/>
+              <w:rPr>
+                <w:rFonts w:ascii="Times New Roman" w:hAnsi="Times New Roman" w:eastAsia="Times New Roman" w:cs="Times New Roman"/>
+                <w:color w:val="000000"/>
+              </w:rPr>
+            </w:pPr>
+            <w:r>
+              <w:rPr>
+                <w:rFonts w:eastAsia="Times New Roman" w:cs="Times New Roman" w:ascii="Times New Roman" w:hAnsi="Times New Roman"/>
                 <w:color w:val="000000"/>
               </w:rPr>
               <w:t>в ЗАО «Альфа-Банк»</w:t>
@@ -472,16 +381,17 @@
           </w:p>
           <w:p>
             <w:pPr>
-              <w:widowControl w:val="0"/>
+              <w:pStyle w:val="Normal"/>
+              <w:widowControl w:val="false"/>
               <w:ind w:left="-2" w:right="-108" w:hanging="2"/>
               <w:rPr>
-                <w:rFonts w:ascii="Times New Roman" w:eastAsia="Times New Roman" w:hAnsi="Times New Roman" w:cs="Times New Roman"/>
-                <w:color w:val="000000"/>
-              </w:rPr>
-            </w:pPr>
-            <w:r>
-              <w:rPr>
-                <w:rFonts w:ascii="Times New Roman" w:eastAsia="Times New Roman" w:hAnsi="Times New Roman" w:cs="Times New Roman"/>
+                <w:rFonts w:ascii="Times New Roman" w:hAnsi="Times New Roman" w:eastAsia="Times New Roman" w:cs="Times New Roman"/>
+                <w:color w:val="000000"/>
+              </w:rPr>
+            </w:pPr>
+            <w:r>
+              <w:rPr>
+                <w:rFonts w:eastAsia="Times New Roman" w:cs="Times New Roman" w:ascii="Times New Roman" w:hAnsi="Times New Roman"/>
                 <w:color w:val="000000"/>
               </w:rPr>
               <w:t>БИК ALFABY2X</w:t>
@@ -489,16 +399,18 @@
           </w:p>
           <w:p>
             <w:pPr>
-              <w:widowControl w:val="0"/>
+              <w:pStyle w:val="Normal"/>
+              <w:widowControl w:val="false"/>
+              <w:spacing w:before="0" w:after="160"/>
               <w:ind w:left="-2" w:right="-108" w:hanging="2"/>
               <w:rPr>
-                <w:rFonts w:ascii="Times New Roman" w:eastAsia="Times New Roman" w:hAnsi="Times New Roman" w:cs="Times New Roman"/>
-                <w:color w:val="000000"/>
-              </w:rPr>
-            </w:pPr>
-            <w:r>
-              <w:rPr>
-                <w:rFonts w:ascii="Times New Roman" w:eastAsia="Times New Roman" w:hAnsi="Times New Roman" w:cs="Times New Roman"/>
+                <w:rFonts w:ascii="Times New Roman" w:hAnsi="Times New Roman" w:eastAsia="Times New Roman" w:cs="Times New Roman"/>
+                <w:color w:val="000000"/>
+              </w:rPr>
+            </w:pPr>
+            <w:r>
+              <w:rPr>
+                <w:rFonts w:eastAsia="Times New Roman" w:cs="Times New Roman" w:ascii="Times New Roman" w:hAnsi="Times New Roman"/>
                 <w:b/>
                 <w:sz w:val="24"/>
                 <w:szCs w:val="24"/>
@@ -509,7 +421,7 @@
             <w:bookmarkEnd w:id="0"/>
             <w:r>
               <w:rPr>
-                <w:rFonts w:ascii="Times New Roman" w:eastAsia="Times New Roman" w:hAnsi="Times New Roman" w:cs="Times New Roman"/>
+                <w:rFonts w:eastAsia="Times New Roman" w:cs="Times New Roman" w:ascii="Times New Roman" w:hAnsi="Times New Roman"/>
                 <w:b/>
                 <w:sz w:val="24"/>
                 <w:szCs w:val="24"/>
@@ -522,34 +434,50 @@
     </w:tbl>
     <w:p>
       <w:pPr>
-        <w:ind w:left="-851"/>
-        <w:rPr>
-          <w:rFonts w:ascii="Times New Roman" w:eastAsia="Times New Roman" w:hAnsi="Times New Roman" w:cs="Times New Roman"/>
+        <w:pStyle w:val="Normal"/>
+        <w:ind w:left="-851" w:hanging="0"/>
+        <w:rPr>
+          <w:rFonts w:ascii="Times New Roman" w:hAnsi="Times New Roman" w:eastAsia="Times New Roman" w:cs="Times New Roman"/>
           <w:color w:val="000000"/>
           <w:sz w:val="14"/>
           <w:szCs w:val="14"/>
         </w:rPr>
       </w:pPr>
+      <w:r>
+        <w:rPr>
+          <w:rFonts w:eastAsia="Times New Roman" w:cs="Times New Roman" w:ascii="Times New Roman" w:hAnsi="Times New Roman"/>
+          <w:color w:val="000000"/>
+          <w:sz w:val="14"/>
+          <w:szCs w:val="14"/>
+        </w:rPr>
+      </w:r>
     </w:p>
     <w:tbl>
       <w:tblPr>
         <w:tblW w:w="10632" w:type="dxa"/>
+        <w:jc w:val="left"/>
         <w:tblInd w:w="-856" w:type="dxa"/>
         <w:tblLayout w:type="fixed"/>
-        <w:tblLook w:val="04A0" w:firstRow="1" w:lastRow="0" w:firstColumn="1" w:lastColumn="0" w:noHBand="0" w:noVBand="1"/>
+        <w:tblCellMar>
+          <w:top w:w="0" w:type="dxa"/>
+          <w:left w:w="108" w:type="dxa"/>
+          <w:bottom w:w="0" w:type="dxa"/>
+          <w:right w:w="108" w:type="dxa"/>
+        </w:tblCellMar>
+        <w:tblLook w:val="04a0" w:noHBand="0" w:noVBand="1" w:firstColumn="1" w:lastRow="0" w:lastColumn="0" w:firstRow="1"/>
       </w:tblPr>
       <w:tblGrid>
-        <w:gridCol w:w="3261"/>
+        <w:gridCol w:w="3260"/>
         <w:gridCol w:w="1276"/>
         <w:gridCol w:w="1417"/>
-        <w:gridCol w:w="1135"/>
+        <w:gridCol w:w="1136"/>
         <w:gridCol w:w="1276"/>
-        <w:gridCol w:w="1133"/>
+        <w:gridCol w:w="1132"/>
         <w:gridCol w:w="1134"/>
       </w:tblGrid>
       <w:tr>
         <w:trPr>
-          <w:trHeight w:val="977"/>
+          <w:trHeight w:val="977" w:hRule="atLeast"/>
         </w:trPr>
         <w:tc>
           <w:tcPr>
@@ -564,20 +492,21 @@
           </w:tcPr>
           <w:p>
             <w:pPr>
-              <w:widowControl w:val="0"/>
-              <w:spacing w:line="240" w:lineRule="auto"/>
+              <w:pStyle w:val="Normal"/>
+              <w:widowControl w:val="false"/>
+              <w:spacing w:lineRule="auto" w:line="240" w:before="0" w:after="160"/>
               <w:ind w:hanging="2"/>
               <w:jc w:val="center"/>
               <w:rPr>
-                <w:rFonts w:ascii="Times New Roman" w:eastAsia="Times New Roman" w:hAnsi="Times New Roman" w:cs="Times New Roman"/>
-                <w:color w:val="000000"/>
-                <w:sz w:val="20"/>
-                <w:szCs w:val="20"/>
-              </w:rPr>
-            </w:pPr>
-            <w:r>
-              <w:rPr>
-                <w:rFonts w:ascii="Times New Roman" w:eastAsia="Times New Roman" w:hAnsi="Times New Roman" w:cs="Times New Roman"/>
+                <w:rFonts w:ascii="Times New Roman" w:hAnsi="Times New Roman" w:eastAsia="Times New Roman" w:cs="Times New Roman"/>
+                <w:color w:val="000000"/>
+                <w:sz w:val="20"/>
+                <w:szCs w:val="20"/>
+              </w:rPr>
+            </w:pPr>
+            <w:r>
+              <w:rPr>
+                <w:rFonts w:eastAsia="Times New Roman" w:cs="Times New Roman" w:ascii="Times New Roman" w:hAnsi="Times New Roman"/>
                 <w:color w:val="000000"/>
                 <w:sz w:val="20"/>
                 <w:szCs w:val="20"/>
@@ -599,20 +528,21 @@
           </w:tcPr>
           <w:p>
             <w:pPr>
-              <w:widowControl w:val="0"/>
-              <w:spacing w:line="240" w:lineRule="auto"/>
+              <w:pStyle w:val="Normal"/>
+              <w:widowControl w:val="false"/>
+              <w:spacing w:lineRule="auto" w:line="240" w:before="0" w:after="160"/>
               <w:ind w:hanging="2"/>
               <w:jc w:val="center"/>
               <w:rPr>
-                <w:rFonts w:ascii="Times New Roman" w:eastAsia="Times New Roman" w:hAnsi="Times New Roman" w:cs="Times New Roman"/>
-                <w:color w:val="000000"/>
-                <w:sz w:val="20"/>
-                <w:szCs w:val="20"/>
-              </w:rPr>
-            </w:pPr>
-            <w:r>
-              <w:rPr>
-                <w:rFonts w:ascii="Times New Roman" w:eastAsia="Times New Roman" w:hAnsi="Times New Roman" w:cs="Times New Roman"/>
+                <w:rFonts w:ascii="Times New Roman" w:hAnsi="Times New Roman" w:eastAsia="Times New Roman" w:cs="Times New Roman"/>
+                <w:color w:val="000000"/>
+                <w:sz w:val="20"/>
+                <w:szCs w:val="20"/>
+              </w:rPr>
+            </w:pPr>
+            <w:r>
+              <w:rPr>
+                <w:rFonts w:eastAsia="Times New Roman" w:cs="Times New Roman" w:ascii="Times New Roman" w:hAnsi="Times New Roman"/>
                 <w:color w:val="000000"/>
                 <w:sz w:val="20"/>
                 <w:szCs w:val="20"/>
@@ -634,20 +564,21 @@
           </w:tcPr>
           <w:p>
             <w:pPr>
-              <w:widowControl w:val="0"/>
-              <w:spacing w:line="240" w:lineRule="auto"/>
+              <w:pStyle w:val="Normal"/>
+              <w:widowControl w:val="false"/>
+              <w:spacing w:lineRule="auto" w:line="240" w:before="0" w:after="160"/>
               <w:ind w:hanging="2"/>
               <w:jc w:val="center"/>
               <w:rPr>
-                <w:rFonts w:ascii="Times New Roman" w:eastAsia="Times New Roman" w:hAnsi="Times New Roman" w:cs="Times New Roman"/>
-                <w:color w:val="000000"/>
-                <w:sz w:val="20"/>
-                <w:szCs w:val="20"/>
-              </w:rPr>
-            </w:pPr>
-            <w:r>
-              <w:rPr>
-                <w:rFonts w:ascii="Times New Roman" w:eastAsia="Times New Roman" w:hAnsi="Times New Roman" w:cs="Times New Roman"/>
+                <w:rFonts w:ascii="Times New Roman" w:hAnsi="Times New Roman" w:eastAsia="Times New Roman" w:cs="Times New Roman"/>
+                <w:color w:val="000000"/>
+                <w:sz w:val="20"/>
+                <w:szCs w:val="20"/>
+              </w:rPr>
+            </w:pPr>
+            <w:r>
+              <w:rPr>
+                <w:rFonts w:eastAsia="Times New Roman" w:cs="Times New Roman" w:ascii="Times New Roman" w:hAnsi="Times New Roman"/>
                 <w:color w:val="000000"/>
                 <w:sz w:val="20"/>
                 <w:szCs w:val="20"/>
@@ -658,7 +589,7 @@
         </w:tc>
         <w:tc>
           <w:tcPr>
-            <w:tcW w:w="1135" w:type="dxa"/>
+            <w:tcW w:w="1136" w:type="dxa"/>
             <w:tcBorders>
               <w:top w:val="single" w:sz="4" w:space="0" w:color="000000"/>
               <w:left w:val="single" w:sz="4" w:space="0" w:color="000000"/>
@@ -669,19 +600,20 @@
           </w:tcPr>
           <w:p>
             <w:pPr>
-              <w:widowControl w:val="0"/>
-              <w:spacing w:after="0" w:line="240" w:lineRule="auto"/>
+              <w:pStyle w:val="Normal"/>
+              <w:widowControl w:val="false"/>
+              <w:spacing w:lineRule="auto" w:line="240" w:before="0" w:after="0"/>
               <w:jc w:val="center"/>
               <w:rPr>
-                <w:rFonts w:ascii="Times New Roman" w:eastAsia="Times New Roman" w:hAnsi="Times New Roman" w:cs="Times New Roman"/>
-                <w:color w:val="000000"/>
-                <w:sz w:val="20"/>
-                <w:szCs w:val="20"/>
-              </w:rPr>
-            </w:pPr>
-            <w:r>
-              <w:rPr>
-                <w:rFonts w:ascii="Times New Roman" w:eastAsia="Times New Roman" w:hAnsi="Times New Roman" w:cs="Times New Roman"/>
+                <w:rFonts w:ascii="Times New Roman" w:hAnsi="Times New Roman" w:eastAsia="Times New Roman" w:cs="Times New Roman"/>
+                <w:color w:val="000000"/>
+                <w:sz w:val="20"/>
+                <w:szCs w:val="20"/>
+              </w:rPr>
+            </w:pPr>
+            <w:r>
+              <w:rPr>
+                <w:rFonts w:eastAsia="Times New Roman" w:cs="Times New Roman" w:ascii="Times New Roman" w:hAnsi="Times New Roman"/>
                 <w:color w:val="000000"/>
                 <w:sz w:val="20"/>
                 <w:szCs w:val="20"/>
@@ -691,19 +623,20 @@
           </w:p>
           <w:p>
             <w:pPr>
-              <w:widowControl w:val="0"/>
-              <w:spacing w:after="0" w:line="240" w:lineRule="auto"/>
+              <w:pStyle w:val="Normal"/>
+              <w:widowControl w:val="false"/>
+              <w:spacing w:lineRule="auto" w:line="240" w:before="0" w:after="0"/>
               <w:jc w:val="center"/>
               <w:rPr>
-                <w:rFonts w:ascii="Times New Roman" w:eastAsia="Times New Roman" w:hAnsi="Times New Roman" w:cs="Times New Roman"/>
-                <w:color w:val="000000"/>
-                <w:sz w:val="20"/>
-                <w:szCs w:val="20"/>
-              </w:rPr>
-            </w:pPr>
-            <w:r>
-              <w:rPr>
-                <w:rFonts w:ascii="Times New Roman" w:eastAsia="Times New Roman" w:hAnsi="Times New Roman" w:cs="Times New Roman"/>
+                <w:rFonts w:ascii="Times New Roman" w:hAnsi="Times New Roman" w:eastAsia="Times New Roman" w:cs="Times New Roman"/>
+                <w:color w:val="000000"/>
+                <w:sz w:val="20"/>
+                <w:szCs w:val="20"/>
+              </w:rPr>
+            </w:pPr>
+            <w:r>
+              <w:rPr>
+                <w:rFonts w:eastAsia="Times New Roman" w:cs="Times New Roman" w:ascii="Times New Roman" w:hAnsi="Times New Roman"/>
                 <w:color w:val="000000"/>
                 <w:sz w:val="20"/>
                 <w:szCs w:val="20"/>
@@ -725,20 +658,21 @@
           </w:tcPr>
           <w:p>
             <w:pPr>
-              <w:widowControl w:val="0"/>
-              <w:spacing w:line="240" w:lineRule="auto"/>
+              <w:pStyle w:val="Normal"/>
+              <w:widowControl w:val="false"/>
+              <w:spacing w:lineRule="auto" w:line="240" w:before="0" w:after="160"/>
               <w:ind w:hanging="2"/>
               <w:jc w:val="center"/>
               <w:rPr>
-                <w:rFonts w:ascii="Times New Roman" w:eastAsia="Times New Roman" w:hAnsi="Times New Roman" w:cs="Times New Roman"/>
-                <w:color w:val="000000"/>
-                <w:sz w:val="20"/>
-                <w:szCs w:val="20"/>
-              </w:rPr>
-            </w:pPr>
-            <w:r>
-              <w:rPr>
-                <w:rFonts w:ascii="Times New Roman" w:eastAsia="Times New Roman" w:hAnsi="Times New Roman" w:cs="Times New Roman"/>
+                <w:rFonts w:ascii="Times New Roman" w:hAnsi="Times New Roman" w:eastAsia="Times New Roman" w:cs="Times New Roman"/>
+                <w:color w:val="000000"/>
+                <w:sz w:val="20"/>
+                <w:szCs w:val="20"/>
+              </w:rPr>
+            </w:pPr>
+            <w:r>
+              <w:rPr>
+                <w:rFonts w:eastAsia="Times New Roman" w:cs="Times New Roman" w:ascii="Times New Roman" w:hAnsi="Times New Roman"/>
                 <w:color w:val="000000"/>
                 <w:sz w:val="20"/>
                 <w:szCs w:val="20"/>
@@ -749,7 +683,7 @@
         </w:tc>
         <w:tc>
           <w:tcPr>
-            <w:tcW w:w="1133" w:type="dxa"/>
+            <w:tcW w:w="1132" w:type="dxa"/>
             <w:tcBorders>
               <w:top w:val="single" w:sz="4" w:space="0" w:color="000000"/>
               <w:left w:val="single" w:sz="4" w:space="0" w:color="000000"/>
@@ -760,20 +694,21 @@
           </w:tcPr>
           <w:p>
             <w:pPr>
-              <w:widowControl w:val="0"/>
-              <w:spacing w:line="240" w:lineRule="auto"/>
+              <w:pStyle w:val="Normal"/>
+              <w:widowControl w:val="false"/>
+              <w:spacing w:lineRule="auto" w:line="240" w:before="0" w:after="160"/>
               <w:ind w:hanging="2"/>
               <w:jc w:val="center"/>
               <w:rPr>
-                <w:rFonts w:ascii="Times New Roman" w:eastAsia="Times New Roman" w:hAnsi="Times New Roman" w:cs="Times New Roman"/>
-                <w:color w:val="000000"/>
-                <w:sz w:val="20"/>
-                <w:szCs w:val="20"/>
-              </w:rPr>
-            </w:pPr>
-            <w:r>
-              <w:rPr>
-                <w:rFonts w:ascii="Times New Roman" w:eastAsia="Times New Roman" w:hAnsi="Times New Roman" w:cs="Times New Roman"/>
+                <w:rFonts w:ascii="Times New Roman" w:hAnsi="Times New Roman" w:eastAsia="Times New Roman" w:cs="Times New Roman"/>
+                <w:color w:val="000000"/>
+                <w:sz w:val="20"/>
+                <w:szCs w:val="20"/>
+              </w:rPr>
+            </w:pPr>
+            <w:r>
+              <w:rPr>
+                <w:rFonts w:eastAsia="Times New Roman" w:cs="Times New Roman" w:ascii="Times New Roman" w:hAnsi="Times New Roman"/>
                 <w:color w:val="000000"/>
                 <w:sz w:val="20"/>
                 <w:szCs w:val="20"/>
@@ -795,19 +730,20 @@
           </w:tcPr>
           <w:p>
             <w:pPr>
-              <w:widowControl w:val="0"/>
-              <w:spacing w:after="0" w:line="240" w:lineRule="auto"/>
+              <w:pStyle w:val="Normal"/>
+              <w:widowControl w:val="false"/>
+              <w:spacing w:lineRule="auto" w:line="240" w:before="0" w:after="0"/>
               <w:jc w:val="center"/>
               <w:rPr>
-                <w:rFonts w:ascii="Times New Roman" w:eastAsia="Times New Roman" w:hAnsi="Times New Roman" w:cs="Times New Roman"/>
-                <w:color w:val="000000"/>
-                <w:sz w:val="20"/>
-                <w:szCs w:val="20"/>
-              </w:rPr>
-            </w:pPr>
-            <w:r>
-              <w:rPr>
-                <w:rFonts w:ascii="Times New Roman" w:eastAsia="Times New Roman" w:hAnsi="Times New Roman" w:cs="Times New Roman"/>
+                <w:rFonts w:ascii="Times New Roman" w:hAnsi="Times New Roman" w:eastAsia="Times New Roman" w:cs="Times New Roman"/>
+                <w:color w:val="000000"/>
+                <w:sz w:val="20"/>
+                <w:szCs w:val="20"/>
+              </w:rPr>
+            </w:pPr>
+            <w:r>
+              <w:rPr>
+                <w:rFonts w:eastAsia="Times New Roman" w:cs="Times New Roman" w:ascii="Times New Roman" w:hAnsi="Times New Roman"/>
                 <w:color w:val="000000"/>
                 <w:sz w:val="20"/>
                 <w:szCs w:val="20"/>
@@ -817,41 +753,52 @@
           </w:p>
           <w:p>
             <w:pPr>
-              <w:widowControl w:val="0"/>
-              <w:spacing w:after="0" w:line="240" w:lineRule="auto"/>
+              <w:pStyle w:val="Normal"/>
+              <w:widowControl w:val="false"/>
+              <w:spacing w:lineRule="auto" w:line="240" w:before="0" w:after="0"/>
               <w:jc w:val="center"/>
               <w:rPr>
-                <w:rFonts w:ascii="Times New Roman" w:eastAsia="Times New Roman" w:hAnsi="Times New Roman" w:cs="Times New Roman"/>
-                <w:color w:val="000000"/>
-                <w:sz w:val="20"/>
-                <w:szCs w:val="20"/>
-              </w:rPr>
-            </w:pPr>
-            <w:r>
-              <w:rPr>
-                <w:rFonts w:ascii="Times New Roman" w:eastAsia="Times New Roman" w:hAnsi="Times New Roman" w:cs="Times New Roman"/>
-                <w:color w:val="000000"/>
-                <w:sz w:val="20"/>
-                <w:szCs w:val="20"/>
-              </w:rPr>
-              <w:t xml:space="preserve"> к оплате, </w:t>
-            </w:r>
-          </w:p>
-          <w:p>
-            <w:pPr>
-              <w:widowControl w:val="0"/>
-              <w:spacing w:after="0" w:line="240" w:lineRule="auto"/>
+                <w:rFonts w:ascii="Times New Roman" w:hAnsi="Times New Roman" w:eastAsia="Times New Roman" w:cs="Times New Roman"/>
+                <w:color w:val="000000"/>
+                <w:sz w:val="20"/>
+                <w:szCs w:val="20"/>
+              </w:rPr>
+            </w:pPr>
+            <w:r>
+              <w:rPr>
+                <w:rFonts w:eastAsia="Times New Roman" w:cs="Times New Roman" w:ascii="Times New Roman" w:hAnsi="Times New Roman"/>
+                <w:color w:val="000000"/>
+                <w:sz w:val="20"/>
+                <w:szCs w:val="20"/>
+              </w:rPr>
+              <w:t xml:space="preserve"> </w:t>
+            </w:r>
+            <w:r>
+              <w:rPr>
+                <w:rFonts w:eastAsia="Times New Roman" w:cs="Times New Roman" w:ascii="Times New Roman" w:hAnsi="Times New Roman"/>
+                <w:color w:val="000000"/>
+                <w:sz w:val="20"/>
+                <w:szCs w:val="20"/>
+              </w:rPr>
+              <w:t xml:space="preserve">к оплате, </w:t>
+            </w:r>
+          </w:p>
+          <w:p>
+            <w:pPr>
+              <w:pStyle w:val="Normal"/>
+              <w:widowControl w:val="false"/>
+              <w:spacing w:lineRule="auto" w:line="240" w:before="0" w:after="0"/>
               <w:jc w:val="center"/>
               <w:rPr>
-                <w:rFonts w:ascii="Times New Roman" w:eastAsia="Times New Roman" w:hAnsi="Times New Roman" w:cs="Times New Roman"/>
-                <w:color w:val="000000"/>
-                <w:sz w:val="20"/>
-                <w:szCs w:val="20"/>
-              </w:rPr>
-            </w:pPr>
-            <w:r>
-              <w:rPr>
-                <w:rFonts w:ascii="Times New Roman" w:eastAsia="Times New Roman" w:hAnsi="Times New Roman" w:cs="Times New Roman"/>
+                <w:rFonts w:ascii="Times New Roman" w:hAnsi="Times New Roman" w:eastAsia="Times New Roman" w:cs="Times New Roman"/>
+                <w:color w:val="000000"/>
+                <w:sz w:val="20"/>
+                <w:szCs w:val="20"/>
+              </w:rPr>
+            </w:pPr>
+            <w:r>
+              <w:rPr>
+                <w:rFonts w:eastAsia="Times New Roman" w:cs="Times New Roman" w:ascii="Times New Roman" w:hAnsi="Times New Roman"/>
                 <w:color w:val="000000"/>
                 <w:sz w:val="20"/>
                 <w:szCs w:val="20"/>
@@ -863,7 +810,7 @@
       </w:tr>
       <w:tr>
         <w:trPr>
-          <w:trHeight w:val="480"/>
+          <w:trHeight w:val="480" w:hRule="atLeast"/>
         </w:trPr>
         <w:tc>
           <w:tcPr>
@@ -878,10 +825,11 @@
           </w:tcPr>
           <w:p>
             <w:pPr>
-              <w:widowControl w:val="0"/>
-              <w:spacing w:beforeAutospacing="1" w:after="0" w:line="0" w:lineRule="atLeast"/>
-              <w:rPr>
-                <w:rFonts w:ascii="Times New Roman" w:eastAsia="Times New Roman" w:hAnsi="Times New Roman" w:cs="Times New Roman"/>
+              <w:pStyle w:val="Normal"/>
+              <w:widowControl w:val="false"/>
+              <w:spacing w:lineRule="atLeast" w:line="0" w:beforeAutospacing="1" w:after="0"/>
+              <w:rPr>
+                <w:rFonts w:ascii="Times New Roman" w:hAnsi="Times New Roman" w:eastAsia="Times New Roman" w:cs="Times New Roman"/>
                 <w:sz w:val="24"/>
                 <w:szCs w:val="24"/>
                 <w:lang w:val="en-US" w:eastAsia="en-US"/>
@@ -889,7 +837,7 @@
             </w:pPr>
             <w:r>
               <w:rPr>
-                <w:rFonts w:ascii="Times New Roman" w:eastAsia="Times New Roman" w:hAnsi="Times New Roman" w:cs="Times New Roman"/>
+                <w:rFonts w:eastAsia="Times New Roman" w:cs="Times New Roman" w:ascii="Times New Roman" w:hAnsi="Times New Roman"/>
                 <w:highlight w:val="yellow"/>
                 <w:lang w:val="en-US" w:eastAsia="en-US"/>
               </w:rPr>
@@ -910,20 +858,21 @@
           </w:tcPr>
           <w:p>
             <w:pPr>
-              <w:widowControl w:val="0"/>
-              <w:spacing w:after="0" w:line="240" w:lineRule="auto"/>
+              <w:pStyle w:val="Normal"/>
+              <w:widowControl w:val="false"/>
+              <w:spacing w:lineRule="auto" w:line="240" w:before="0" w:after="0"/>
               <w:contextualSpacing/>
               <w:jc w:val="center"/>
               <w:rPr>
-                <w:rFonts w:ascii="Times New Roman" w:eastAsia="Times New Roman" w:hAnsi="Times New Roman" w:cs="Times New Roman"/>
-                <w:color w:val="000000"/>
-                <w:sz w:val="20"/>
-                <w:szCs w:val="20"/>
-              </w:rPr>
-            </w:pPr>
-            <w:r>
-              <w:rPr>
-                <w:rFonts w:ascii="Times New Roman" w:eastAsia="Times New Roman" w:hAnsi="Times New Roman" w:cs="Times New Roman"/>
+                <w:rFonts w:ascii="Times New Roman" w:hAnsi="Times New Roman" w:eastAsia="Times New Roman" w:cs="Times New Roman"/>
+                <w:color w:val="000000"/>
+                <w:sz w:val="20"/>
+                <w:szCs w:val="20"/>
+              </w:rPr>
+            </w:pPr>
+            <w:r>
+              <w:rPr>
+                <w:rFonts w:eastAsia="Times New Roman" w:cs="Times New Roman" w:ascii="Times New Roman" w:hAnsi="Times New Roman"/>
                 <w:color w:val="000000"/>
                 <w:sz w:val="20"/>
                 <w:szCs w:val="20"/>
@@ -945,12 +894,13 @@
           </w:tcPr>
           <w:p>
             <w:pPr>
-              <w:widowControl w:val="0"/>
-              <w:spacing w:after="0" w:line="240" w:lineRule="auto"/>
+              <w:pStyle w:val="Normal"/>
+              <w:widowControl w:val="false"/>
+              <w:spacing w:lineRule="auto" w:line="240" w:before="0" w:after="0"/>
               <w:contextualSpacing/>
               <w:jc w:val="center"/>
               <w:rPr>
-                <w:rFonts w:ascii="Times New Roman" w:eastAsia="Times New Roman" w:hAnsi="Times New Roman" w:cs="Times New Roman"/>
+                <w:rFonts w:ascii="Times New Roman" w:hAnsi="Times New Roman" w:eastAsia="Times New Roman" w:cs="Times New Roman"/>
                 <w:color w:val="000000"/>
                 <w:sz w:val="20"/>
                 <w:szCs w:val="20"/>
@@ -959,7 +909,7 @@
             </w:pPr>
             <w:r>
               <w:rPr>
-                <w:rFonts w:ascii="Times New Roman" w:eastAsia="Times New Roman" w:hAnsi="Times New Roman" w:cs="Times New Roman"/>
+                <w:rFonts w:eastAsia="Times New Roman" w:cs="Times New Roman" w:ascii="Times New Roman" w:hAnsi="Times New Roman"/>
                 <w:highlight w:val="yellow"/>
                 <w:lang w:val="en-US" w:eastAsia="en-US"/>
               </w:rPr>
@@ -969,7 +919,7 @@
         </w:tc>
         <w:tc>
           <w:tcPr>
-            <w:tcW w:w="1135" w:type="dxa"/>
+            <w:tcW w:w="1136" w:type="dxa"/>
             <w:tcBorders>
               <w:top w:val="single" w:sz="4" w:space="0" w:color="000000"/>
               <w:left w:val="single" w:sz="4" w:space="0" w:color="000000"/>
@@ -980,12 +930,13 @@
           </w:tcPr>
           <w:p>
             <w:pPr>
-              <w:widowControl w:val="0"/>
-              <w:spacing w:after="0" w:line="240" w:lineRule="auto"/>
+              <w:pStyle w:val="Normal"/>
+              <w:widowControl w:val="false"/>
+              <w:spacing w:lineRule="auto" w:line="240" w:before="0" w:after="0"/>
               <w:contextualSpacing/>
               <w:jc w:val="center"/>
               <w:rPr>
-                <w:rFonts w:ascii="Times New Roman" w:eastAsia="Times New Roman" w:hAnsi="Times New Roman" w:cs="Times New Roman"/>
+                <w:rFonts w:ascii="Times New Roman" w:hAnsi="Times New Roman" w:eastAsia="Times New Roman" w:cs="Times New Roman"/>
                 <w:color w:val="000000"/>
                 <w:sz w:val="20"/>
                 <w:szCs w:val="20"/>
@@ -995,7 +946,7 @@
             </w:pPr>
             <w:r>
               <w:rPr>
-                <w:rFonts w:ascii="Times New Roman" w:eastAsia="Times New Roman" w:hAnsi="Times New Roman" w:cs="Times New Roman"/>
+                <w:rFonts w:eastAsia="Times New Roman" w:cs="Times New Roman" w:ascii="Times New Roman" w:hAnsi="Times New Roman"/>
                 <w:highlight w:val="yellow"/>
                 <w:lang w:val="en-US" w:eastAsia="en-US"/>
               </w:rPr>
@@ -1016,12 +967,13 @@
           </w:tcPr>
           <w:p>
             <w:pPr>
-              <w:widowControl w:val="0"/>
-              <w:spacing w:after="0" w:line="240" w:lineRule="auto"/>
+              <w:pStyle w:val="Normal"/>
+              <w:widowControl w:val="false"/>
+              <w:spacing w:lineRule="auto" w:line="240" w:before="0" w:after="0"/>
               <w:contextualSpacing/>
               <w:jc w:val="center"/>
               <w:rPr>
-                <w:rFonts w:ascii="Times New Roman" w:eastAsia="Times New Roman" w:hAnsi="Times New Roman" w:cs="Times New Roman"/>
+                <w:rFonts w:ascii="Times New Roman" w:hAnsi="Times New Roman" w:eastAsia="Times New Roman" w:cs="Times New Roman"/>
                 <w:color w:val="000000"/>
                 <w:sz w:val="20"/>
                 <w:szCs w:val="20"/>
@@ -1030,7 +982,7 @@
             </w:pPr>
             <w:r>
               <w:rPr>
-                <w:rFonts w:ascii="Times New Roman" w:eastAsia="Times New Roman" w:hAnsi="Times New Roman" w:cs="Times New Roman"/>
+                <w:rFonts w:eastAsia="Times New Roman" w:cs="Times New Roman" w:ascii="Times New Roman" w:hAnsi="Times New Roman"/>
                 <w:highlight w:val="yellow"/>
                 <w:lang w:val="en-US" w:eastAsia="en-US"/>
               </w:rPr>
@@ -1040,7 +992,7 @@
         </w:tc>
         <w:tc>
           <w:tcPr>
-            <w:tcW w:w="1133" w:type="dxa"/>
+            <w:tcW w:w="1132" w:type="dxa"/>
             <w:tcBorders>
               <w:top w:val="single" w:sz="4" w:space="0" w:color="000000"/>
               <w:left w:val="single" w:sz="4" w:space="0" w:color="000000"/>
@@ -1051,20 +1003,21 @@
           </w:tcPr>
           <w:p>
             <w:pPr>
-              <w:widowControl w:val="0"/>
-              <w:spacing w:after="0" w:line="240" w:lineRule="auto"/>
+              <w:pStyle w:val="Normal"/>
+              <w:widowControl w:val="false"/>
+              <w:spacing w:lineRule="auto" w:line="240" w:before="0" w:after="0"/>
               <w:contextualSpacing/>
               <w:jc w:val="center"/>
               <w:rPr>
-                <w:rFonts w:ascii="Times New Roman" w:eastAsia="Times New Roman" w:hAnsi="Times New Roman" w:cs="Times New Roman"/>
-                <w:color w:val="000000"/>
-                <w:sz w:val="20"/>
-                <w:szCs w:val="20"/>
-              </w:rPr>
-            </w:pPr>
-            <w:r>
-              <w:rPr>
-                <w:rFonts w:ascii="Times New Roman" w:eastAsia="Times New Roman" w:hAnsi="Times New Roman" w:cs="Times New Roman"/>
+                <w:rFonts w:ascii="Times New Roman" w:hAnsi="Times New Roman" w:eastAsia="Times New Roman" w:cs="Times New Roman"/>
+                <w:color w:val="000000"/>
+                <w:sz w:val="20"/>
+                <w:szCs w:val="20"/>
+              </w:rPr>
+            </w:pPr>
+            <w:r>
+              <w:rPr>
+                <w:rFonts w:eastAsia="Times New Roman" w:cs="Times New Roman" w:ascii="Times New Roman" w:hAnsi="Times New Roman"/>
                 <w:sz w:val="20"/>
                 <w:szCs w:val="20"/>
               </w:rPr>
@@ -1072,7 +1025,7 @@
             </w:r>
             <w:r>
               <w:rPr>
-                <w:rFonts w:ascii="Times New Roman" w:eastAsia="Times New Roman" w:hAnsi="Times New Roman" w:cs="Times New Roman"/>
+                <w:rFonts w:eastAsia="Times New Roman" w:cs="Times New Roman" w:ascii="Times New Roman" w:hAnsi="Times New Roman"/>
                 <w:color w:val="000000"/>
                 <w:sz w:val="20"/>
                 <w:szCs w:val="20"/>
@@ -1094,12 +1047,13 @@
           </w:tcPr>
           <w:p>
             <w:pPr>
-              <w:widowControl w:val="0"/>
-              <w:spacing w:after="0" w:line="240" w:lineRule="auto"/>
+              <w:pStyle w:val="Normal"/>
+              <w:widowControl w:val="false"/>
+              <w:spacing w:lineRule="auto" w:line="240" w:before="0" w:after="0"/>
               <w:contextualSpacing/>
               <w:jc w:val="center"/>
               <w:rPr>
-                <w:rFonts w:ascii="Times New Roman" w:eastAsia="Times New Roman" w:hAnsi="Times New Roman" w:cs="Times New Roman"/>
+                <w:rFonts w:ascii="Times New Roman" w:hAnsi="Times New Roman" w:eastAsia="Times New Roman" w:cs="Times New Roman"/>
                 <w:color w:val="000000"/>
                 <w:sz w:val="20"/>
                 <w:szCs w:val="20"/>
@@ -1108,7 +1062,7 @@
             </w:pPr>
             <w:r>
               <w:rPr>
-                <w:rFonts w:ascii="Times New Roman" w:eastAsia="Times New Roman" w:hAnsi="Times New Roman" w:cs="Times New Roman"/>
+                <w:rFonts w:eastAsia="Times New Roman" w:cs="Times New Roman" w:ascii="Times New Roman" w:hAnsi="Times New Roman"/>
                 <w:highlight w:val="yellow"/>
                 <w:lang w:val="en-US" w:eastAsia="en-US"/>
               </w:rPr>
@@ -1119,7 +1073,7 @@
       </w:tr>
       <w:tr>
         <w:trPr>
-          <w:trHeight w:val="480"/>
+          <w:trHeight w:val="480" w:hRule="atLeast"/>
         </w:trPr>
         <w:tc>
           <w:tcPr>
@@ -1134,12 +1088,13 @@
           </w:tcPr>
           <w:p>
             <w:pPr>
-              <w:widowControl w:val="0"/>
-              <w:spacing w:after="0" w:line="240" w:lineRule="auto"/>
+              <w:pStyle w:val="Normal"/>
+              <w:widowControl w:val="false"/>
+              <w:spacing w:lineRule="auto" w:line="240" w:before="0" w:after="0"/>
               <w:contextualSpacing/>
               <w:jc w:val="both"/>
               <w:rPr>
-                <w:rFonts w:ascii="Times New Roman" w:eastAsia="Times New Roman" w:hAnsi="Times New Roman" w:cs="Times New Roman"/>
+                <w:rFonts w:ascii="Times New Roman" w:hAnsi="Times New Roman" w:eastAsia="Times New Roman" w:cs="Times New Roman"/>
                 <w:color w:val="000000"/>
                 <w:sz w:val="20"/>
                 <w:szCs w:val="20"/>
@@ -1149,7 +1104,7 @@
             </w:pPr>
             <w:r>
               <w:rPr>
-                <w:rFonts w:ascii="Times New Roman" w:eastAsia="Times New Roman" w:hAnsi="Times New Roman" w:cs="Times New Roman"/>
+                <w:rFonts w:eastAsia="Times New Roman" w:cs="Times New Roman" w:ascii="Times New Roman" w:hAnsi="Times New Roman"/>
                 <w:position w:val="4"/>
                 <w:highlight w:val="yellow"/>
                 <w:lang w:val="en-US" w:eastAsia="en-US"/>
@@ -1171,20 +1126,21 @@
           </w:tcPr>
           <w:p>
             <w:pPr>
-              <w:widowControl w:val="0"/>
-              <w:spacing w:after="0" w:line="240" w:lineRule="auto"/>
+              <w:pStyle w:val="Normal"/>
+              <w:widowControl w:val="false"/>
+              <w:spacing w:lineRule="auto" w:line="240" w:before="0" w:after="0"/>
               <w:contextualSpacing/>
               <w:jc w:val="center"/>
               <w:rPr>
-                <w:rFonts w:ascii="Times New Roman" w:eastAsia="Times New Roman" w:hAnsi="Times New Roman" w:cs="Times New Roman"/>
-                <w:color w:val="000000"/>
-                <w:sz w:val="20"/>
-                <w:szCs w:val="20"/>
-              </w:rPr>
-            </w:pPr>
-            <w:r>
-              <w:rPr>
-                <w:rFonts w:ascii="Times New Roman" w:eastAsia="Times New Roman" w:hAnsi="Times New Roman" w:cs="Times New Roman"/>
+                <w:rFonts w:ascii="Times New Roman" w:hAnsi="Times New Roman" w:eastAsia="Times New Roman" w:cs="Times New Roman"/>
+                <w:color w:val="000000"/>
+                <w:sz w:val="20"/>
+                <w:szCs w:val="20"/>
+              </w:rPr>
+            </w:pPr>
+            <w:r>
+              <w:rPr>
+                <w:rFonts w:eastAsia="Times New Roman" w:cs="Times New Roman" w:ascii="Times New Roman" w:hAnsi="Times New Roman"/>
                 <w:color w:val="000000"/>
                 <w:sz w:val="20"/>
                 <w:szCs w:val="20"/>
@@ -1206,12 +1162,13 @@
           </w:tcPr>
           <w:p>
             <w:pPr>
-              <w:widowControl w:val="0"/>
-              <w:spacing w:after="0" w:line="240" w:lineRule="auto"/>
+              <w:pStyle w:val="Normal"/>
+              <w:widowControl w:val="false"/>
+              <w:spacing w:lineRule="auto" w:line="240" w:before="0" w:after="0"/>
               <w:contextualSpacing/>
               <w:jc w:val="center"/>
               <w:rPr>
-                <w:rFonts w:ascii="Times New Roman" w:eastAsia="Arial" w:hAnsi="Times New Roman" w:cs="Times New Roman"/>
+                <w:rFonts w:ascii="Times New Roman" w:hAnsi="Times New Roman" w:eastAsia="Arial" w:cs="Times New Roman"/>
                 <w:color w:val="000000" w:themeColor="text1"/>
                 <w:sz w:val="20"/>
                 <w:szCs w:val="20"/>
@@ -1221,7 +1178,7 @@
             </w:pPr>
             <w:r>
               <w:rPr>
-                <w:rFonts w:ascii="Times New Roman" w:eastAsia="Times New Roman" w:hAnsi="Times New Roman" w:cs="Times New Roman"/>
+                <w:rFonts w:eastAsia="Times New Roman" w:cs="Times New Roman" w:ascii="Times New Roman" w:hAnsi="Times New Roman"/>
                 <w:highlight w:val="yellow"/>
                 <w:lang w:val="en-US" w:eastAsia="en-US"/>
               </w:rPr>
@@ -1231,7 +1188,7 @@
         </w:tc>
         <w:tc>
           <w:tcPr>
-            <w:tcW w:w="1135" w:type="dxa"/>
+            <w:tcW w:w="1136" w:type="dxa"/>
             <w:tcBorders>
               <w:top w:val="single" w:sz="4" w:space="0" w:color="000000"/>
               <w:left w:val="single" w:sz="4" w:space="0" w:color="000000"/>
@@ -1242,12 +1199,13 @@
           </w:tcPr>
           <w:p>
             <w:pPr>
-              <w:widowControl w:val="0"/>
-              <w:spacing w:after="0" w:line="240" w:lineRule="auto"/>
+              <w:pStyle w:val="Normal"/>
+              <w:widowControl w:val="false"/>
+              <w:spacing w:lineRule="auto" w:line="240" w:before="0" w:after="0"/>
               <w:contextualSpacing/>
               <w:jc w:val="center"/>
               <w:rPr>
-                <w:rFonts w:ascii="Times New Roman" w:eastAsia="Times New Roman" w:hAnsi="Times New Roman" w:cs="Times New Roman"/>
+                <w:rFonts w:ascii="Times New Roman" w:hAnsi="Times New Roman" w:eastAsia="Times New Roman" w:cs="Times New Roman"/>
                 <w:color w:val="000000"/>
                 <w:sz w:val="20"/>
                 <w:szCs w:val="20"/>
@@ -1257,7 +1215,7 @@
             </w:pPr>
             <w:r>
               <w:rPr>
-                <w:rFonts w:ascii="Times New Roman" w:eastAsia="Times New Roman" w:hAnsi="Times New Roman" w:cs="Times New Roman"/>
+                <w:rFonts w:eastAsia="Times New Roman" w:cs="Times New Roman" w:ascii="Times New Roman" w:hAnsi="Times New Roman"/>
                 <w:highlight w:val="yellow"/>
                 <w:lang w:val="en-US" w:eastAsia="en-US"/>
               </w:rPr>
@@ -1278,12 +1236,13 @@
           </w:tcPr>
           <w:p>
             <w:pPr>
-              <w:widowControl w:val="0"/>
-              <w:spacing w:after="0" w:line="240" w:lineRule="auto"/>
+              <w:pStyle w:val="Normal"/>
+              <w:widowControl w:val="false"/>
+              <w:spacing w:lineRule="auto" w:line="240" w:before="0" w:after="0"/>
               <w:contextualSpacing/>
               <w:jc w:val="center"/>
               <w:rPr>
-                <w:rFonts w:ascii="Times New Roman" w:eastAsia="Arial" w:hAnsi="Times New Roman" w:cs="Times New Roman"/>
+                <w:rFonts w:ascii="Times New Roman" w:hAnsi="Times New Roman" w:eastAsia="Arial" w:cs="Times New Roman"/>
                 <w:sz w:val="20"/>
                 <w:szCs w:val="20"/>
                 <w:highlight w:val="yellow"/>
@@ -1292,7 +1251,7 @@
             </w:pPr>
             <w:r>
               <w:rPr>
-                <w:rFonts w:ascii="Times New Roman" w:eastAsia="Times New Roman" w:hAnsi="Times New Roman" w:cs="Times New Roman"/>
+                <w:rFonts w:eastAsia="Times New Roman" w:cs="Times New Roman" w:ascii="Times New Roman" w:hAnsi="Times New Roman"/>
                 <w:highlight w:val="yellow"/>
                 <w:lang w:val="en-US" w:eastAsia="en-US"/>
               </w:rPr>
@@ -1302,7 +1261,7 @@
         </w:tc>
         <w:tc>
           <w:tcPr>
-            <w:tcW w:w="1133" w:type="dxa"/>
+            <w:tcW w:w="1132" w:type="dxa"/>
             <w:tcBorders>
               <w:top w:val="single" w:sz="4" w:space="0" w:color="000000"/>
               <w:left w:val="single" w:sz="4" w:space="0" w:color="000000"/>
@@ -1313,19 +1272,20 @@
           </w:tcPr>
           <w:p>
             <w:pPr>
-              <w:widowControl w:val="0"/>
-              <w:spacing w:after="0" w:line="240" w:lineRule="auto"/>
+              <w:pStyle w:val="Normal"/>
+              <w:widowControl w:val="false"/>
+              <w:spacing w:lineRule="auto" w:line="240" w:before="0" w:after="0"/>
               <w:contextualSpacing/>
               <w:jc w:val="center"/>
               <w:rPr>
-                <w:rFonts w:ascii="Times New Roman" w:eastAsia="Times New Roman" w:hAnsi="Times New Roman" w:cs="Times New Roman"/>
-                <w:sz w:val="20"/>
-                <w:szCs w:val="20"/>
-              </w:rPr>
-            </w:pPr>
-            <w:r>
-              <w:rPr>
-                <w:rFonts w:ascii="Times New Roman" w:eastAsia="Times New Roman" w:hAnsi="Times New Roman" w:cs="Times New Roman"/>
+                <w:rFonts w:ascii="Times New Roman" w:hAnsi="Times New Roman" w:eastAsia="Times New Roman" w:cs="Times New Roman"/>
+                <w:sz w:val="20"/>
+                <w:szCs w:val="20"/>
+              </w:rPr>
+            </w:pPr>
+            <w:r>
+              <w:rPr>
+                <w:rFonts w:eastAsia="Times New Roman" w:cs="Times New Roman" w:ascii="Times New Roman" w:hAnsi="Times New Roman"/>
                 <w:sz w:val="20"/>
                 <w:szCs w:val="20"/>
               </w:rPr>
@@ -1333,7 +1293,7 @@
             </w:r>
             <w:r>
               <w:rPr>
-                <w:rFonts w:ascii="Times New Roman" w:eastAsia="Times New Roman" w:hAnsi="Times New Roman" w:cs="Times New Roman"/>
+                <w:rFonts w:eastAsia="Times New Roman" w:cs="Times New Roman" w:ascii="Times New Roman" w:hAnsi="Times New Roman"/>
                 <w:color w:val="000000"/>
                 <w:sz w:val="20"/>
                 <w:szCs w:val="20"/>
@@ -1355,12 +1315,13 @@
           </w:tcPr>
           <w:p>
             <w:pPr>
-              <w:widowControl w:val="0"/>
-              <w:spacing w:after="0" w:line="240" w:lineRule="auto"/>
+              <w:pStyle w:val="Normal"/>
+              <w:widowControl w:val="false"/>
+              <w:spacing w:lineRule="auto" w:line="240" w:before="0" w:after="0"/>
               <w:contextualSpacing/>
               <w:jc w:val="center"/>
               <w:rPr>
-                <w:rFonts w:ascii="Times New Roman" w:eastAsia="Arial" w:hAnsi="Times New Roman" w:cs="Times New Roman"/>
+                <w:rFonts w:ascii="Times New Roman" w:hAnsi="Times New Roman" w:eastAsia="Arial" w:cs="Times New Roman"/>
                 <w:sz w:val="20"/>
                 <w:szCs w:val="20"/>
                 <w:highlight w:val="yellow"/>
@@ -1369,7 +1330,7 @@
             </w:pPr>
             <w:r>
               <w:rPr>
-                <w:rFonts w:ascii="Times New Roman" w:eastAsia="Times New Roman" w:hAnsi="Times New Roman" w:cs="Times New Roman"/>
+                <w:rFonts w:eastAsia="Times New Roman" w:cs="Times New Roman" w:ascii="Times New Roman" w:hAnsi="Times New Roman"/>
                 <w:highlight w:val="yellow"/>
                 <w:lang w:val="en-US" w:eastAsia="en-US"/>
               </w:rPr>
@@ -1380,7 +1341,7 @@
       </w:tr>
       <w:tr>
         <w:trPr>
-          <w:trHeight w:val="360"/>
+          <w:trHeight w:val="360" w:hRule="atLeast"/>
         </w:trPr>
         <w:tc>
           <w:tcPr>
@@ -1395,19 +1356,20 @@
           </w:tcPr>
           <w:p>
             <w:pPr>
-              <w:widowControl w:val="0"/>
-              <w:spacing w:after="0" w:line="240" w:lineRule="auto"/>
+              <w:pStyle w:val="Normal"/>
+              <w:widowControl w:val="false"/>
+              <w:spacing w:lineRule="auto" w:line="240" w:before="0" w:after="0"/>
               <w:contextualSpacing/>
               <w:rPr>
-                <w:rFonts w:ascii="Times New Roman" w:eastAsia="Times New Roman" w:hAnsi="Times New Roman" w:cs="Times New Roman"/>
-                <w:color w:val="000000"/>
-                <w:sz w:val="20"/>
-                <w:szCs w:val="20"/>
-              </w:rPr>
-            </w:pPr>
-            <w:r>
-              <w:rPr>
-                <w:rFonts w:ascii="Times New Roman" w:eastAsia="Times New Roman" w:hAnsi="Times New Roman" w:cs="Times New Roman"/>
+                <w:rFonts w:ascii="Times New Roman" w:hAnsi="Times New Roman" w:eastAsia="Times New Roman" w:cs="Times New Roman"/>
+                <w:color w:val="000000"/>
+                <w:sz w:val="20"/>
+                <w:szCs w:val="20"/>
+              </w:rPr>
+            </w:pPr>
+            <w:r>
+              <w:rPr>
+                <w:rFonts w:eastAsia="Times New Roman" w:cs="Times New Roman" w:ascii="Times New Roman" w:hAnsi="Times New Roman"/>
                 <w:color w:val="000000"/>
                 <w:sz w:val="20"/>
                 <w:szCs w:val="20"/>
@@ -1418,7 +1380,7 @@
         </w:tc>
         <w:tc>
           <w:tcPr>
-            <w:tcW w:w="3828" w:type="dxa"/>
+            <w:tcW w:w="3829" w:type="dxa"/>
             <w:gridSpan w:val="3"/>
             <w:tcBorders>
               <w:top w:val="single" w:sz="4" w:space="0" w:color="000000"/>
@@ -1430,17 +1392,26 @@
           </w:tcPr>
           <w:p>
             <w:pPr>
-              <w:widowControl w:val="0"/>
-              <w:spacing w:after="0" w:line="240" w:lineRule="auto"/>
+              <w:pStyle w:val="Normal"/>
+              <w:widowControl w:val="false"/>
+              <w:spacing w:lineRule="auto" w:line="240" w:before="0" w:after="0"/>
               <w:contextualSpacing/>
               <w:jc w:val="center"/>
               <w:rPr>
-                <w:rFonts w:ascii="Times New Roman" w:eastAsia="Times New Roman" w:hAnsi="Times New Roman" w:cs="Times New Roman"/>
-                <w:color w:val="000000"/>
-                <w:sz w:val="20"/>
-                <w:szCs w:val="20"/>
-              </w:rPr>
-            </w:pPr>
+                <w:rFonts w:ascii="Times New Roman" w:hAnsi="Times New Roman" w:eastAsia="Times New Roman" w:cs="Times New Roman"/>
+                <w:color w:val="000000"/>
+                <w:sz w:val="20"/>
+                <w:szCs w:val="20"/>
+              </w:rPr>
+            </w:pPr>
+            <w:r>
+              <w:rPr>
+                <w:rFonts w:eastAsia="Times New Roman" w:cs="Times New Roman" w:ascii="Times New Roman" w:hAnsi="Times New Roman"/>
+                <w:color w:val="000000"/>
+                <w:sz w:val="20"/>
+                <w:szCs w:val="20"/>
+              </w:rPr>
+            </w:r>
           </w:p>
         </w:tc>
         <w:tc>
@@ -1456,12 +1427,13 @@
           </w:tcPr>
           <w:p>
             <w:pPr>
-              <w:widowControl w:val="0"/>
-              <w:spacing w:after="0" w:line="240" w:lineRule="auto"/>
+              <w:pStyle w:val="Normal"/>
+              <w:widowControl w:val="false"/>
+              <w:spacing w:lineRule="auto" w:line="240" w:before="0" w:after="0"/>
               <w:contextualSpacing/>
               <w:jc w:val="center"/>
               <w:rPr>
-                <w:rFonts w:ascii="Times New Roman" w:eastAsia="Times New Roman" w:hAnsi="Times New Roman" w:cs="Times New Roman"/>
+                <w:rFonts w:ascii="Times New Roman" w:hAnsi="Times New Roman" w:eastAsia="Times New Roman" w:cs="Times New Roman"/>
                 <w:color w:val="000000"/>
                 <w:sz w:val="20"/>
                 <w:szCs w:val="20"/>
@@ -1470,7 +1442,7 @@
             </w:pPr>
             <w:r>
               <w:rPr>
-                <w:rFonts w:ascii="Times New Roman" w:eastAsia="Arial" w:hAnsi="Times New Roman" w:cs="Times New Roman"/>
+                <w:rFonts w:eastAsia="Arial" w:cs="Times New Roman" w:ascii="Times New Roman" w:hAnsi="Times New Roman"/>
                 <w:sz w:val="20"/>
                 <w:szCs w:val="20"/>
                 <w:highlight w:val="yellow"/>
@@ -1482,7 +1454,7 @@
         </w:tc>
         <w:tc>
           <w:tcPr>
-            <w:tcW w:w="1133" w:type="dxa"/>
+            <w:tcW w:w="1132" w:type="dxa"/>
             <w:tcBorders>
               <w:top w:val="single" w:sz="4" w:space="0" w:color="000000"/>
               <w:left w:val="single" w:sz="4" w:space="0" w:color="000000"/>
@@ -1493,20 +1465,21 @@
           </w:tcPr>
           <w:p>
             <w:pPr>
-              <w:widowControl w:val="0"/>
-              <w:spacing w:after="0" w:line="240" w:lineRule="auto"/>
+              <w:pStyle w:val="Normal"/>
+              <w:widowControl w:val="false"/>
+              <w:spacing w:lineRule="auto" w:line="240" w:before="0" w:after="0"/>
               <w:contextualSpacing/>
               <w:jc w:val="center"/>
               <w:rPr>
-                <w:rFonts w:ascii="Times New Roman" w:eastAsia="Times New Roman" w:hAnsi="Times New Roman" w:cs="Times New Roman"/>
-                <w:color w:val="000000"/>
-                <w:sz w:val="20"/>
-                <w:szCs w:val="20"/>
-              </w:rPr>
-            </w:pPr>
-            <w:r>
-              <w:rPr>
-                <w:rFonts w:ascii="Times New Roman" w:eastAsia="Times New Roman" w:hAnsi="Times New Roman" w:cs="Times New Roman"/>
+                <w:rFonts w:ascii="Times New Roman" w:hAnsi="Times New Roman" w:eastAsia="Times New Roman" w:cs="Times New Roman"/>
+                <w:color w:val="000000"/>
+                <w:sz w:val="20"/>
+                <w:szCs w:val="20"/>
+              </w:rPr>
+            </w:pPr>
+            <w:r>
+              <w:rPr>
+                <w:rFonts w:eastAsia="Times New Roman" w:cs="Times New Roman" w:ascii="Times New Roman" w:hAnsi="Times New Roman"/>
                 <w:sz w:val="20"/>
                 <w:szCs w:val="20"/>
               </w:rPr>
@@ -1514,7 +1487,7 @@
             </w:r>
             <w:r>
               <w:rPr>
-                <w:rFonts w:ascii="Times New Roman" w:eastAsia="Times New Roman" w:hAnsi="Times New Roman" w:cs="Times New Roman"/>
+                <w:rFonts w:eastAsia="Times New Roman" w:cs="Times New Roman" w:ascii="Times New Roman" w:hAnsi="Times New Roman"/>
                 <w:color w:val="000000"/>
                 <w:sz w:val="20"/>
                 <w:szCs w:val="20"/>
@@ -1536,12 +1509,13 @@
           </w:tcPr>
           <w:p>
             <w:pPr>
-              <w:widowControl w:val="0"/>
-              <w:spacing w:after="0" w:line="240" w:lineRule="auto"/>
+              <w:pStyle w:val="Normal"/>
+              <w:widowControl w:val="false"/>
+              <w:spacing w:lineRule="auto" w:line="240" w:before="0" w:after="0"/>
               <w:contextualSpacing/>
               <w:jc w:val="center"/>
               <w:rPr>
-                <w:rFonts w:ascii="Times New Roman" w:eastAsia="Times New Roman" w:hAnsi="Times New Roman" w:cs="Times New Roman"/>
+                <w:rFonts w:ascii="Times New Roman" w:hAnsi="Times New Roman" w:eastAsia="Times New Roman" w:cs="Times New Roman"/>
                 <w:color w:val="000000"/>
                 <w:sz w:val="20"/>
                 <w:szCs w:val="20"/>
@@ -1550,7 +1524,7 @@
             </w:pPr>
             <w:r>
               <w:rPr>
-                <w:rFonts w:ascii="Times New Roman" w:eastAsia="Arial" w:hAnsi="Times New Roman" w:cs="Times New Roman"/>
+                <w:rFonts w:eastAsia="Arial" w:cs="Times New Roman" w:ascii="Times New Roman" w:hAnsi="Times New Roman"/>
                 <w:sz w:val="20"/>
                 <w:szCs w:val="20"/>
                 <w:highlight w:val="yellow"/>
@@ -1563,7 +1537,7 @@
       </w:tr>
       <w:tr>
         <w:trPr>
-          <w:trHeight w:val="360"/>
+          <w:trHeight w:val="360" w:hRule="atLeast"/>
         </w:trPr>
         <w:tc>
           <w:tcPr>
@@ -1578,19 +1552,20 @@
           </w:tcPr>
           <w:p>
             <w:pPr>
-              <w:widowControl w:val="0"/>
-              <w:spacing w:after="0" w:line="240" w:lineRule="auto"/>
+              <w:pStyle w:val="Normal"/>
+              <w:widowControl w:val="false"/>
+              <w:spacing w:lineRule="auto" w:line="240" w:before="0" w:after="0"/>
               <w:contextualSpacing/>
               <w:rPr>
-                <w:rFonts w:ascii="Times New Roman" w:eastAsia="Times New Roman" w:hAnsi="Times New Roman" w:cs="Times New Roman"/>
-                <w:color w:val="000000"/>
-                <w:sz w:val="20"/>
-                <w:szCs w:val="20"/>
-              </w:rPr>
-            </w:pPr>
-            <w:r>
-              <w:rPr>
-                <w:rFonts w:ascii="Times New Roman" w:eastAsia="Times New Roman" w:hAnsi="Times New Roman" w:cs="Times New Roman"/>
+                <w:rFonts w:ascii="Times New Roman" w:hAnsi="Times New Roman" w:eastAsia="Times New Roman" w:cs="Times New Roman"/>
+                <w:color w:val="000000"/>
+                <w:sz w:val="20"/>
+                <w:szCs w:val="20"/>
+              </w:rPr>
+            </w:pPr>
+            <w:r>
+              <w:rPr>
+                <w:rFonts w:eastAsia="Times New Roman" w:cs="Times New Roman" w:ascii="Times New Roman" w:hAnsi="Times New Roman"/>
                 <w:color w:val="000000"/>
                 <w:sz w:val="20"/>
                 <w:szCs w:val="20"/>
@@ -1613,11 +1588,12 @@
           </w:tcPr>
           <w:p>
             <w:pPr>
-              <w:widowControl w:val="0"/>
-              <w:spacing w:after="0" w:line="240" w:lineRule="auto"/>
+              <w:pStyle w:val="Normal"/>
+              <w:widowControl w:val="false"/>
+              <w:spacing w:lineRule="auto" w:line="240" w:before="0" w:after="0"/>
               <w:contextualSpacing/>
               <w:rPr>
-                <w:rFonts w:ascii="Times New Roman" w:eastAsia="Times New Roman" w:hAnsi="Times New Roman" w:cs="Times New Roman"/>
+                <w:rFonts w:ascii="Times New Roman" w:hAnsi="Times New Roman" w:eastAsia="Times New Roman" w:cs="Times New Roman"/>
                 <w:color w:val="000000"/>
                 <w:sz w:val="20"/>
                 <w:szCs w:val="20"/>
@@ -1626,7 +1602,7 @@
             </w:pPr>
             <w:r>
               <w:rPr>
-                <w:rFonts w:ascii="Times New Roman" w:eastAsia="Arial" w:hAnsi="Times New Roman" w:cs="Times New Roman"/>
+                <w:rFonts w:eastAsia="Arial" w:cs="Times New Roman" w:ascii="Times New Roman" w:hAnsi="Times New Roman"/>
                 <w:sz w:val="20"/>
                 <w:szCs w:val="20"/>
                 <w:highlight w:val="yellow"/>
@@ -1636,7 +1612,7 @@
             </w:r>
             <w:r>
               <w:rPr>
-                <w:rFonts w:ascii="Times New Roman" w:eastAsia="Arial" w:hAnsi="Times New Roman" w:cs="Times New Roman"/>
+                <w:rFonts w:eastAsia="Arial" w:cs="Times New Roman" w:ascii="Times New Roman" w:hAnsi="Times New Roman"/>
                 <w:sz w:val="20"/>
                 <w:szCs w:val="20"/>
                 <w:lang w:val="en-US"/>
@@ -1645,39 +1621,17 @@
             </w:r>
             <w:r>
               <w:rPr>
-                <w:rFonts w:ascii="Times New Roman" w:eastAsia="Arial" w:hAnsi="Times New Roman" w:cs="Times New Roman"/>
+                <w:rFonts w:eastAsia="Arial" w:cs="Times New Roman" w:ascii="Times New Roman" w:hAnsi="Times New Roman"/>
                 <w:sz w:val="20"/>
                 <w:szCs w:val="20"/>
                 <w:highlight w:val="yellow"/>
                 <w:lang w:val="en-US"/>
               </w:rPr>
-              <w:t>{</w:t>
-            </w:r>
-            <w:proofErr w:type="spellStart"/>
-            <w:r>
-              <w:rPr>
-                <w:rFonts w:ascii="Times New Roman" w:eastAsia="Arial" w:hAnsi="Times New Roman" w:cs="Times New Roman"/>
-                <w:sz w:val="20"/>
-                <w:szCs w:val="20"/>
-                <w:highlight w:val="yellow"/>
-                <w:lang w:val="en-US"/>
-              </w:rPr>
-              <w:t>total_text</w:t>
-            </w:r>
-            <w:proofErr w:type="spellEnd"/>
-            <w:r>
-              <w:rPr>
-                <w:rFonts w:ascii="Times New Roman" w:eastAsia="Arial" w:hAnsi="Times New Roman" w:cs="Times New Roman"/>
-                <w:sz w:val="20"/>
-                <w:szCs w:val="20"/>
-                <w:highlight w:val="yellow"/>
-                <w:lang w:val="en-US"/>
-              </w:rPr>
-              <w:t>}</w:t>
-            </w:r>
-            <w:r>
-              <w:rPr>
-                <w:rFonts w:ascii="Times New Roman" w:eastAsia="Arial" w:hAnsi="Times New Roman" w:cs="Times New Roman"/>
+              <w:t>{total_text}</w:t>
+            </w:r>
+            <w:r>
+              <w:rPr>
+                <w:rFonts w:eastAsia="Arial" w:cs="Times New Roman" w:ascii="Times New Roman" w:hAnsi="Times New Roman"/>
                 <w:sz w:val="20"/>
                 <w:szCs w:val="20"/>
                 <w:lang w:val="en-US"/>
@@ -1690,46 +1644,60 @@
     </w:tbl>
     <w:p>
       <w:pPr>
-        <w:spacing w:after="0" w:line="240" w:lineRule="auto"/>
+        <w:pStyle w:val="Normal"/>
+        <w:spacing w:lineRule="auto" w:line="240" w:before="0" w:after="0"/>
         <w:ind w:left="-2" w:hanging="2"/>
         <w:jc w:val="both"/>
         <w:rPr>
-          <w:rFonts w:ascii="Times New Roman" w:eastAsia="Times New Roman" w:hAnsi="Times New Roman" w:cs="Times New Roman"/>
+          <w:rFonts w:ascii="Times New Roman" w:hAnsi="Times New Roman" w:eastAsia="Times New Roman" w:cs="Times New Roman"/>
+          <w:i/>
           <w:i/>
           <w:iCs/>
           <w:color w:val="000000"/>
           <w:sz w:val="28"/>
           <w:szCs w:val="28"/>
-          <w:shd w:val="clear" w:color="auto" w:fill="FFFFFF"/>
+          <w:shd w:fill="FFFFFF" w:val="clear"/>
         </w:rPr>
       </w:pPr>
+      <w:r>
+        <w:rPr>
+          <w:rFonts w:eastAsia="Times New Roman" w:cs="Times New Roman" w:ascii="Times New Roman" w:hAnsi="Times New Roman"/>
+          <w:i/>
+          <w:iCs/>
+          <w:color w:val="000000"/>
+          <w:sz w:val="28"/>
+          <w:szCs w:val="28"/>
+          <w:shd w:fill="FFFFFF" w:val="clear"/>
+        </w:rPr>
+      </w:r>
     </w:p>
     <w:p>
       <w:pPr>
-        <w:spacing w:after="0" w:line="240" w:lineRule="auto"/>
+        <w:pStyle w:val="Normal"/>
+        <w:spacing w:lineRule="auto" w:line="240" w:before="0" w:after="0"/>
         <w:ind w:left="-851" w:hanging="2"/>
         <w:jc w:val="both"/>
         <w:rPr>
-          <w:rFonts w:ascii="Times New Roman" w:eastAsia="Times New Roman" w:hAnsi="Times New Roman" w:cs="Times New Roman"/>
+          <w:rFonts w:ascii="Times New Roman" w:hAnsi="Times New Roman" w:eastAsia="Times New Roman" w:cs="Times New Roman"/>
           <w:sz w:val="24"/>
           <w:szCs w:val="24"/>
         </w:rPr>
       </w:pPr>
       <w:r>
         <w:rPr>
-          <w:rFonts w:ascii="Times New Roman" w:eastAsia="Times New Roman" w:hAnsi="Times New Roman" w:cs="Times New Roman"/>
+          <w:rFonts w:eastAsia="Times New Roman" w:cs="Times New Roman" w:ascii="Times New Roman" w:hAnsi="Times New Roman"/>
           <w:i/>
           <w:iCs/>
           <w:color w:val="000000"/>
           <w:sz w:val="24"/>
           <w:szCs w:val="24"/>
-          <w:shd w:val="clear" w:color="auto" w:fill="FFFFFF"/>
+          <w:shd w:fill="FFFFFF" w:val="clear"/>
         </w:rPr>
         <w:t xml:space="preserve">При проведении оплаты через </w:t>
       </w:r>
       <w:r>
         <w:rPr>
-          <w:rFonts w:ascii="Times New Roman" w:eastAsia="Times New Roman" w:hAnsi="Times New Roman" w:cs="Times New Roman"/>
+          <w:rFonts w:eastAsia="Times New Roman" w:cs="Times New Roman" w:ascii="Times New Roman" w:hAnsi="Times New Roman"/>
           <w:b/>
           <w:bCs/>
           <w:i/>
@@ -1737,228 +1705,202 @@
           <w:color w:val="FF0000"/>
           <w:sz w:val="24"/>
           <w:szCs w:val="24"/>
-          <w:shd w:val="clear" w:color="auto" w:fill="FFFFFF"/>
+          <w:shd w:fill="FFFFFF" w:val="clear"/>
         </w:rPr>
         <w:t>систему «Расчет» (ЕРИП)</w:t>
       </w:r>
       <w:r>
         <w:rPr>
-          <w:rFonts w:ascii="Times New Roman" w:eastAsia="Times New Roman" w:hAnsi="Times New Roman" w:cs="Times New Roman"/>
+          <w:rFonts w:eastAsia="Times New Roman" w:cs="Times New Roman" w:ascii="Times New Roman" w:hAnsi="Times New Roman"/>
           <w:i/>
           <w:iCs/>
           <w:color w:val="FF0000"/>
           <w:sz w:val="24"/>
           <w:szCs w:val="24"/>
-          <w:shd w:val="clear" w:color="auto" w:fill="FFFFFF"/>
+          <w:shd w:fill="FFFFFF" w:val="clear"/>
         </w:rPr>
         <w:t xml:space="preserve"> </w:t>
       </w:r>
       <w:r>
         <w:rPr>
-          <w:rFonts w:ascii="Times New Roman" w:eastAsia="Times New Roman" w:hAnsi="Times New Roman" w:cs="Times New Roman"/>
+          <w:rFonts w:eastAsia="Times New Roman" w:cs="Times New Roman" w:ascii="Times New Roman" w:hAnsi="Times New Roman"/>
           <w:i/>
           <w:iCs/>
           <w:color w:val="000000"/>
           <w:sz w:val="24"/>
           <w:szCs w:val="24"/>
-          <w:shd w:val="clear" w:color="auto" w:fill="FFFFFF"/>
+          <w:shd w:fill="FFFFFF" w:val="clear"/>
         </w:rPr>
         <w:t>необходимо:</w:t>
       </w:r>
     </w:p>
     <w:p>
       <w:pPr>
-        <w:spacing w:after="0" w:line="240" w:lineRule="auto"/>
-        <w:ind w:left="-851"/>
+        <w:pStyle w:val="Normal"/>
+        <w:spacing w:lineRule="auto" w:line="240" w:before="0" w:after="0"/>
+        <w:ind w:left="-851" w:hanging="0"/>
         <w:jc w:val="both"/>
         <w:rPr>
-          <w:rFonts w:ascii="Times New Roman" w:eastAsia="Times New Roman" w:hAnsi="Times New Roman" w:cs="Times New Roman"/>
+          <w:rFonts w:ascii="Times New Roman" w:hAnsi="Times New Roman" w:eastAsia="Times New Roman" w:cs="Times New Roman"/>
           <w:sz w:val="24"/>
           <w:szCs w:val="24"/>
         </w:rPr>
       </w:pPr>
       <w:r>
         <w:rPr>
-          <w:rFonts w:ascii="Times New Roman" w:eastAsia="Times New Roman" w:hAnsi="Times New Roman" w:cs="Times New Roman"/>
+          <w:rFonts w:eastAsia="Times New Roman" w:cs="Times New Roman" w:ascii="Times New Roman" w:hAnsi="Times New Roman"/>
           <w:color w:val="000000"/>
           <w:sz w:val="20"/>
           <w:szCs w:val="20"/>
-          <w:shd w:val="clear" w:color="auto" w:fill="FFFFFF"/>
+          <w:shd w:fill="FFFFFF" w:val="clear"/>
         </w:rPr>
         <w:t>1. Последовательно выбрать следующие вкладки:</w:t>
       </w:r>
     </w:p>
     <w:p>
       <w:pPr>
-        <w:spacing w:after="0" w:line="240" w:lineRule="auto"/>
-        <w:ind w:left="-851"/>
+        <w:pStyle w:val="Normal"/>
+        <w:spacing w:lineRule="auto" w:line="240" w:before="0" w:after="0"/>
+        <w:ind w:left="-851" w:hanging="0"/>
         <w:jc w:val="both"/>
         <w:rPr>
-          <w:rFonts w:ascii="Times New Roman" w:eastAsia="Times New Roman" w:hAnsi="Times New Roman" w:cs="Times New Roman"/>
+          <w:rFonts w:ascii="Times New Roman" w:hAnsi="Times New Roman" w:eastAsia="Times New Roman" w:cs="Times New Roman"/>
           <w:sz w:val="24"/>
           <w:szCs w:val="24"/>
         </w:rPr>
       </w:pPr>
       <w:r>
         <w:rPr>
-          <w:rFonts w:ascii="Times New Roman" w:eastAsia="Times New Roman" w:hAnsi="Times New Roman" w:cs="Times New Roman"/>
+          <w:rFonts w:eastAsia="Times New Roman" w:cs="Times New Roman" w:ascii="Times New Roman" w:hAnsi="Times New Roman"/>
           <w:color w:val="000000"/>
           <w:sz w:val="20"/>
           <w:szCs w:val="20"/>
-          <w:shd w:val="clear" w:color="auto" w:fill="FFFFFF"/>
-        </w:rPr>
-        <w:t>Система «РАСЧЕТ» (ЕРИП</w:t>
-      </w:r>
-      <w:proofErr w:type="gramStart"/>
-      <w:r>
-        <w:rPr>
-          <w:rFonts w:ascii="Times New Roman" w:eastAsia="Times New Roman" w:hAnsi="Times New Roman" w:cs="Times New Roman"/>
-          <w:color w:val="000000"/>
-          <w:sz w:val="20"/>
-          <w:szCs w:val="20"/>
-          <w:shd w:val="clear" w:color="auto" w:fill="FFFFFF"/>
-        </w:rPr>
-        <w:t>) &gt;</w:t>
-      </w:r>
-      <w:proofErr w:type="gramEnd"/>
-      <w:r>
-        <w:rPr>
-          <w:rFonts w:ascii="Times New Roman" w:eastAsia="Times New Roman" w:hAnsi="Times New Roman" w:cs="Times New Roman"/>
-          <w:color w:val="000000"/>
-          <w:sz w:val="20"/>
-          <w:szCs w:val="20"/>
-          <w:shd w:val="clear" w:color="auto" w:fill="FFFFFF"/>
-        </w:rPr>
-        <w:t xml:space="preserve"> ИТ услуги &gt; АЙЭМЛЭБ-</w:t>
-      </w:r>
-      <w:proofErr w:type="spellStart"/>
-      <w:r>
-        <w:rPr>
-          <w:rFonts w:ascii="Times New Roman" w:eastAsia="Times New Roman" w:hAnsi="Times New Roman" w:cs="Times New Roman"/>
-          <w:color w:val="000000"/>
-          <w:sz w:val="20"/>
-          <w:szCs w:val="20"/>
-          <w:shd w:val="clear" w:color="auto" w:fill="FFFFFF"/>
-        </w:rPr>
-        <w:t>iKassa</w:t>
-      </w:r>
-      <w:proofErr w:type="spellEnd"/>
-      <w:r>
-        <w:rPr>
-          <w:rFonts w:ascii="Times New Roman" w:eastAsia="Times New Roman" w:hAnsi="Times New Roman" w:cs="Times New Roman"/>
-          <w:color w:val="000000"/>
-          <w:sz w:val="20"/>
-          <w:szCs w:val="20"/>
-          <w:shd w:val="clear" w:color="auto" w:fill="FFFFFF"/>
-        </w:rPr>
-        <w:t> </w:t>
+          <w:shd w:fill="FFFFFF" w:val="clear"/>
+        </w:rPr>
+        <w:t>Система «РАСЧЕТ» (ЕРИП) &gt; ИТ услуги &gt; АЙЭМЛЭБ-iKassa </w:t>
       </w:r>
     </w:p>
     <w:p>
       <w:pPr>
-        <w:spacing w:after="0" w:line="240" w:lineRule="auto"/>
-        <w:ind w:left="-851"/>
+        <w:pStyle w:val="Normal"/>
+        <w:spacing w:lineRule="auto" w:line="240" w:before="0" w:after="0"/>
+        <w:ind w:left="-851" w:hanging="0"/>
         <w:jc w:val="both"/>
         <w:rPr>
-          <w:rFonts w:ascii="Times New Roman" w:eastAsia="Times New Roman" w:hAnsi="Times New Roman" w:cs="Times New Roman"/>
+          <w:rFonts w:ascii="Times New Roman" w:hAnsi="Times New Roman" w:eastAsia="Times New Roman" w:cs="Times New Roman"/>
           <w:sz w:val="24"/>
           <w:szCs w:val="24"/>
         </w:rPr>
       </w:pPr>
       <w:r>
         <w:rPr>
-          <w:rFonts w:ascii="Times New Roman" w:eastAsia="Times New Roman" w:hAnsi="Times New Roman" w:cs="Times New Roman"/>
+          <w:rFonts w:eastAsia="Times New Roman" w:cs="Times New Roman" w:ascii="Times New Roman" w:hAnsi="Times New Roman"/>
           <w:color w:val="000000"/>
           <w:sz w:val="20"/>
           <w:szCs w:val="20"/>
-          <w:shd w:val="clear" w:color="auto" w:fill="FFFFFF"/>
+          <w:shd w:fill="FFFFFF" w:val="clear"/>
         </w:rPr>
         <w:t>2. Ввести УНП организации </w:t>
       </w:r>
     </w:p>
     <w:p>
       <w:pPr>
-        <w:spacing w:after="0" w:line="240" w:lineRule="auto"/>
-        <w:ind w:left="-851"/>
+        <w:pStyle w:val="Normal"/>
+        <w:spacing w:lineRule="auto" w:line="240" w:before="0" w:after="0"/>
+        <w:ind w:left="-851" w:hanging="0"/>
         <w:jc w:val="both"/>
         <w:rPr>
-          <w:rFonts w:ascii="Times New Roman" w:eastAsia="Times New Roman" w:hAnsi="Times New Roman" w:cs="Times New Roman"/>
+          <w:rFonts w:ascii="Times New Roman" w:hAnsi="Times New Roman" w:eastAsia="Times New Roman" w:cs="Times New Roman"/>
           <w:sz w:val="24"/>
           <w:szCs w:val="24"/>
         </w:rPr>
       </w:pPr>
       <w:r>
         <w:rPr>
-          <w:rFonts w:ascii="Times New Roman" w:eastAsia="Times New Roman" w:hAnsi="Times New Roman" w:cs="Times New Roman"/>
+          <w:rFonts w:eastAsia="Times New Roman" w:cs="Times New Roman" w:ascii="Times New Roman" w:hAnsi="Times New Roman"/>
           <w:color w:val="000000"/>
           <w:sz w:val="20"/>
           <w:szCs w:val="20"/>
-          <w:shd w:val="clear" w:color="auto" w:fill="FFFFFF"/>
+          <w:shd w:fill="FFFFFF" w:val="clear"/>
         </w:rPr>
         <w:t>3. Проверить корректность заполнения данных</w:t>
       </w:r>
     </w:p>
     <w:p>
       <w:pPr>
-        <w:spacing w:after="0" w:line="240" w:lineRule="auto"/>
-        <w:ind w:left="-851"/>
+        <w:pStyle w:val="Normal"/>
+        <w:spacing w:lineRule="auto" w:line="240" w:before="0" w:after="0"/>
+        <w:ind w:left="-851" w:hanging="0"/>
         <w:jc w:val="both"/>
         <w:rPr>
-          <w:rFonts w:ascii="Times New Roman" w:eastAsia="Times New Roman" w:hAnsi="Times New Roman" w:cs="Times New Roman"/>
+          <w:rFonts w:ascii="Times New Roman" w:hAnsi="Times New Roman" w:eastAsia="Times New Roman" w:cs="Times New Roman"/>
           <w:sz w:val="24"/>
           <w:szCs w:val="24"/>
         </w:rPr>
       </w:pPr>
       <w:r>
         <w:rPr>
-          <w:rFonts w:ascii="Times New Roman" w:eastAsia="Times New Roman" w:hAnsi="Times New Roman" w:cs="Times New Roman"/>
+          <w:rFonts w:eastAsia="Times New Roman" w:cs="Times New Roman" w:ascii="Times New Roman" w:hAnsi="Times New Roman"/>
           <w:color w:val="000000"/>
           <w:sz w:val="20"/>
           <w:szCs w:val="20"/>
-          <w:shd w:val="clear" w:color="auto" w:fill="FFFFFF"/>
+          <w:shd w:fill="FFFFFF" w:val="clear"/>
         </w:rPr>
         <w:t>4. Ввести необходимую сумму  </w:t>
       </w:r>
     </w:p>
     <w:p>
       <w:pPr>
-        <w:spacing w:after="0" w:line="240" w:lineRule="auto"/>
-        <w:ind w:left="-851"/>
+        <w:pStyle w:val="Normal"/>
+        <w:spacing w:lineRule="auto" w:line="240" w:before="0" w:after="0"/>
+        <w:ind w:left="-851" w:hanging="0"/>
         <w:jc w:val="both"/>
         <w:rPr>
-          <w:rFonts w:ascii="Times New Roman" w:eastAsia="Times New Roman" w:hAnsi="Times New Roman" w:cs="Times New Roman"/>
+          <w:rFonts w:ascii="Times New Roman" w:hAnsi="Times New Roman" w:eastAsia="Times New Roman" w:cs="Times New Roman"/>
           <w:sz w:val="24"/>
           <w:szCs w:val="24"/>
         </w:rPr>
       </w:pPr>
       <w:r>
         <w:rPr>
-          <w:rFonts w:ascii="Times New Roman" w:eastAsia="Times New Roman" w:hAnsi="Times New Roman" w:cs="Times New Roman"/>
+          <w:rFonts w:eastAsia="Times New Roman" w:cs="Times New Roman" w:ascii="Times New Roman" w:hAnsi="Times New Roman"/>
           <w:color w:val="000000"/>
           <w:sz w:val="20"/>
           <w:szCs w:val="20"/>
-          <w:shd w:val="clear" w:color="auto" w:fill="FFFFFF"/>
+          <w:shd w:fill="FFFFFF" w:val="clear"/>
         </w:rPr>
         <w:t>5. Совершить платеж.</w:t>
       </w:r>
     </w:p>
     <w:p>
       <w:pPr>
-        <w:spacing w:after="0"/>
+        <w:pStyle w:val="Normal"/>
+        <w:spacing w:before="0" w:after="0"/>
         <w:ind w:left="-851" w:firstLine="851"/>
         <w:jc w:val="both"/>
         <w:rPr>
-          <w:rFonts w:ascii="Times New Roman" w:eastAsia="Times New Roman" w:hAnsi="Times New Roman" w:cs="Times New Roman"/>
+          <w:rFonts w:ascii="Times New Roman" w:hAnsi="Times New Roman" w:eastAsia="Times New Roman" w:cs="Times New Roman"/>
+          <w:i/>
           <w:i/>
           <w:color w:val="000000"/>
           <w:sz w:val="20"/>
           <w:szCs w:val="20"/>
         </w:rPr>
       </w:pPr>
+      <w:r>
+        <w:rPr>
+          <w:rFonts w:eastAsia="Times New Roman" w:cs="Times New Roman" w:ascii="Times New Roman" w:hAnsi="Times New Roman"/>
+          <w:i/>
+          <w:color w:val="000000"/>
+          <w:sz w:val="20"/>
+          <w:szCs w:val="20"/>
+        </w:rPr>
+      </w:r>
     </w:p>
     <w:p>
       <w:pPr>
-        <w:spacing w:after="0" w:line="240" w:lineRule="auto"/>
+        <w:pStyle w:val="Normal"/>
+        <w:spacing w:lineRule="auto" w:line="240" w:before="0" w:after="0"/>
         <w:ind w:left="-851" w:firstLine="851"/>
         <w:jc w:val="both"/>
         <w:rPr>
@@ -1968,13 +1910,23 @@
           <w:szCs w:val="30"/>
         </w:rPr>
       </w:pPr>
+      <w:r>
+        <w:rPr>
+          <w:rFonts w:cs="Times New Roman" w:ascii="Times New Roman" w:hAnsi="Times New Roman"/>
+          <w:color w:val="000000"/>
+          <w:sz w:val="30"/>
+          <w:szCs w:val="30"/>
+        </w:rPr>
+      </w:r>
     </w:p>
     <w:p>
       <w:pPr>
-        <w:spacing w:after="0" w:line="240" w:lineRule="auto"/>
+        <w:pStyle w:val="Normal"/>
+        <w:spacing w:lineRule="auto" w:line="240" w:before="0" w:after="0"/>
         <w:jc w:val="both"/>
         <w:rPr>
-          <w:rFonts w:ascii="Times New Roman" w:eastAsia="Times New Roman" w:hAnsi="Times New Roman" w:cs="Times New Roman"/>
+          <w:rFonts w:ascii="Times New Roman" w:hAnsi="Times New Roman" w:eastAsia="Times New Roman" w:cs="Times New Roman"/>
+          <w:b/>
           <w:b/>
           <w:sz w:val="24"/>
           <w:szCs w:val="24"/>
@@ -1982,7 +1934,7 @@
       </w:pPr>
       <w:r>
         <w:rPr>
-          <w:rFonts w:ascii="Times New Roman" w:eastAsia="Times New Roman" w:hAnsi="Times New Roman" w:cs="Times New Roman"/>
+          <w:rFonts w:eastAsia="Times New Roman" w:cs="Times New Roman" w:ascii="Times New Roman" w:hAnsi="Times New Roman"/>
           <w:b/>
           <w:sz w:val="24"/>
           <w:szCs w:val="24"/>
@@ -1992,10 +1944,12 @@
     </w:p>
     <w:p>
       <w:pPr>
-        <w:spacing w:after="0" w:line="240" w:lineRule="auto"/>
-        <w:ind w:left="-850"/>
-        <w:rPr>
-          <w:rFonts w:ascii="Times New Roman" w:eastAsia="Times New Roman" w:hAnsi="Times New Roman" w:cs="Times New Roman"/>
+        <w:pStyle w:val="Normal"/>
+        <w:spacing w:lineRule="auto" w:line="240" w:before="0" w:after="0"/>
+        <w:ind w:left="-850" w:hanging="0"/>
+        <w:rPr>
+          <w:rFonts w:ascii="Times New Roman" w:hAnsi="Times New Roman" w:eastAsia="Times New Roman" w:cs="Times New Roman"/>
+          <w:i/>
           <w:i/>
           <w:sz w:val="20"/>
           <w:szCs w:val="20"/>
@@ -2003,7 +1957,7 @@
       </w:pPr>
       <w:r>
         <w:rPr>
-          <w:rFonts w:ascii="Times New Roman" w:eastAsia="Times New Roman" w:hAnsi="Times New Roman" w:cs="Times New Roman"/>
+          <w:rFonts w:eastAsia="Times New Roman" w:cs="Times New Roman" w:ascii="Times New Roman" w:hAnsi="Times New Roman"/>
           <w:i/>
           <w:sz w:val="20"/>
           <w:szCs w:val="20"/>
@@ -2013,10 +1967,12 @@
     </w:p>
     <w:p>
       <w:pPr>
-        <w:spacing w:after="0" w:line="240" w:lineRule="auto"/>
-        <w:ind w:left="-850"/>
-        <w:rPr>
-          <w:rFonts w:ascii="Times New Roman" w:eastAsia="Times New Roman" w:hAnsi="Times New Roman" w:cs="Times New Roman"/>
+        <w:pStyle w:val="Normal"/>
+        <w:spacing w:lineRule="auto" w:line="240" w:before="0" w:after="0"/>
+        <w:ind w:left="-850" w:hanging="0"/>
+        <w:rPr>
+          <w:rFonts w:ascii="Times New Roman" w:hAnsi="Times New Roman" w:eastAsia="Times New Roman" w:cs="Times New Roman"/>
+          <w:i/>
           <w:i/>
           <w:sz w:val="20"/>
           <w:szCs w:val="20"/>
@@ -2024,7 +1980,7 @@
       </w:pPr>
       <w:r>
         <w:rPr>
-          <w:rFonts w:ascii="Times New Roman" w:eastAsia="Times New Roman" w:hAnsi="Times New Roman" w:cs="Times New Roman"/>
+          <w:rFonts w:eastAsia="Times New Roman" w:cs="Times New Roman" w:ascii="Times New Roman" w:hAnsi="Times New Roman"/>
           <w:i/>
           <w:sz w:val="20"/>
           <w:szCs w:val="20"/>
@@ -2034,10 +1990,12 @@
     </w:p>
     <w:p>
       <w:pPr>
-        <w:spacing w:after="0" w:line="240" w:lineRule="auto"/>
-        <w:ind w:left="-850"/>
-        <w:rPr>
-          <w:rFonts w:ascii="Times New Roman" w:eastAsia="Times New Roman" w:hAnsi="Times New Roman" w:cs="Times New Roman"/>
+        <w:pStyle w:val="Normal"/>
+        <w:spacing w:lineRule="auto" w:line="240" w:before="0" w:after="0"/>
+        <w:ind w:left="-850" w:hanging="0"/>
+        <w:rPr>
+          <w:rFonts w:ascii="Times New Roman" w:hAnsi="Times New Roman" w:eastAsia="Times New Roman" w:cs="Times New Roman"/>
+          <w:i/>
           <w:i/>
           <w:sz w:val="20"/>
           <w:szCs w:val="20"/>
@@ -2045,39 +2003,30 @@
       </w:pPr>
       <w:r>
         <w:rPr>
-          <w:rFonts w:ascii="Times New Roman" w:eastAsia="Times New Roman" w:hAnsi="Times New Roman" w:cs="Times New Roman"/>
+          <w:rFonts w:eastAsia="Times New Roman" w:cs="Times New Roman" w:ascii="Times New Roman" w:hAnsi="Times New Roman"/>
           <w:i/>
           <w:sz w:val="20"/>
           <w:szCs w:val="20"/>
         </w:rPr>
-        <w:t xml:space="preserve">Подлинность сертификата удостоверена УЦ: CN=Республиканский удостоверяющий центр </w:t>
+        <w:t>Подлинность сертификата удостоверена УЦ: CN=Республиканский удостоверяющий центр ГосСУОК</w:t>
       </w:r>
-      <w:proofErr w:type="spellStart"/>
-      <w:r>
-        <w:rPr>
-          <w:rFonts w:ascii="Times New Roman" w:eastAsia="Times New Roman" w:hAnsi="Times New Roman" w:cs="Times New Roman"/>
+    </w:p>
+    <w:p>
+      <w:pPr>
+        <w:pStyle w:val="Normal"/>
+        <w:spacing w:lineRule="auto" w:line="240" w:before="0" w:after="0"/>
+        <w:ind w:left="-850" w:hanging="0"/>
+        <w:rPr>
+          <w:rFonts w:ascii="Times New Roman" w:hAnsi="Times New Roman" w:eastAsia="Times New Roman" w:cs="Times New Roman"/>
+          <w:i/>
           <w:i/>
           <w:sz w:val="20"/>
           <w:szCs w:val="20"/>
         </w:rPr>
-        <w:t>ГосСУОК</w:t>
-      </w:r>
-      <w:proofErr w:type="spellEnd"/>
-    </w:p>
-    <w:p>
-      <w:pPr>
-        <w:spacing w:after="0" w:line="240" w:lineRule="auto"/>
-        <w:ind w:left="-850"/>
-        <w:rPr>
-          <w:rFonts w:ascii="Times New Roman" w:eastAsia="Times New Roman" w:hAnsi="Times New Roman" w:cs="Times New Roman"/>
-          <w:i/>
-          <w:sz w:val="20"/>
-          <w:szCs w:val="20"/>
-        </w:rPr>
       </w:pPr>
       <w:r>
         <w:rPr>
-          <w:rFonts w:ascii="Times New Roman" w:eastAsia="Times New Roman" w:hAnsi="Times New Roman" w:cs="Times New Roman"/>
+          <w:rFonts w:eastAsia="Times New Roman" w:cs="Times New Roman" w:ascii="Times New Roman" w:hAnsi="Times New Roman"/>
           <w:i/>
           <w:sz w:val="20"/>
           <w:szCs w:val="20"/>
@@ -2087,28 +2036,39 @@
     </w:p>
     <w:p>
       <w:pPr>
-        <w:spacing w:after="0" w:line="240" w:lineRule="auto"/>
-        <w:ind w:left="-850"/>
-        <w:rPr>
-          <w:rFonts w:ascii="Times New Roman" w:eastAsia="Times New Roman" w:hAnsi="Times New Roman" w:cs="Times New Roman"/>
+        <w:pStyle w:val="Normal"/>
+        <w:spacing w:lineRule="auto" w:line="240" w:before="0" w:after="0"/>
+        <w:ind w:left="-850" w:hanging="0"/>
+        <w:rPr>
+          <w:rFonts w:ascii="Times New Roman" w:hAnsi="Times New Roman" w:eastAsia="Times New Roman" w:cs="Times New Roman"/>
+          <w:i/>
           <w:i/>
           <w:sz w:val="20"/>
           <w:szCs w:val="20"/>
         </w:rPr>
       </w:pPr>
+      <w:r>
+        <w:rPr>
+          <w:rFonts w:eastAsia="Times New Roman" w:cs="Times New Roman" w:ascii="Times New Roman" w:hAnsi="Times New Roman"/>
+          <w:i/>
+          <w:sz w:val="20"/>
+          <w:szCs w:val="20"/>
+        </w:rPr>
+      </w:r>
     </w:p>
     <w:p>
       <w:pPr>
-        <w:spacing w:after="0" w:line="240" w:lineRule="auto"/>
-        <w:rPr>
-          <w:rFonts w:ascii="Times New Roman" w:eastAsia="Times New Roman" w:hAnsi="Times New Roman" w:cs="Times New Roman"/>
+        <w:pStyle w:val="Normal"/>
+        <w:spacing w:lineRule="auto" w:line="240" w:before="0" w:after="0"/>
+        <w:rPr>
+          <w:rFonts w:ascii="Times New Roman" w:hAnsi="Times New Roman" w:eastAsia="Times New Roman" w:cs="Times New Roman"/>
           <w:sz w:val="28"/>
           <w:szCs w:val="28"/>
         </w:rPr>
       </w:pPr>
       <w:r>
         <w:rPr>
-          <w:rFonts w:ascii="Times New Roman" w:eastAsia="Times New Roman" w:hAnsi="Times New Roman" w:cs="Times New Roman"/>
+          <w:rFonts w:eastAsia="Times New Roman" w:cs="Times New Roman" w:ascii="Times New Roman" w:hAnsi="Times New Roman"/>
           <w:i/>
           <w:color w:val="C00000"/>
           <w:sz w:val="28"/>
@@ -2119,9 +2079,12 @@
     </w:p>
     <w:p>
       <w:pPr>
-        <w:ind w:left="-851"/>
-        <w:rPr>
-          <w:rFonts w:ascii="Times New Roman" w:eastAsia="Times New Roman" w:hAnsi="Times New Roman" w:cs="Times New Roman"/>
+        <w:pStyle w:val="Normal"/>
+        <w:spacing w:before="0" w:after="160"/>
+        <w:ind w:left="-851" w:hanging="0"/>
+        <w:rPr>
+          <w:rFonts w:ascii="Times New Roman" w:hAnsi="Times New Roman" w:eastAsia="Times New Roman" w:cs="Times New Roman"/>
+          <w:i/>
           <w:i/>
           <w:color w:val="000000"/>
           <w:sz w:val="20"/>
@@ -2131,7 +2094,7 @@
       </w:pPr>
       <w:r>
         <w:rPr>
-          <w:rFonts w:ascii="Times New Roman" w:eastAsia="Times New Roman" w:hAnsi="Times New Roman" w:cs="Times New Roman"/>
+          <w:rFonts w:eastAsia="Times New Roman" w:cs="Times New Roman" w:ascii="Times New Roman" w:hAnsi="Times New Roman"/>
           <w:i/>
           <w:color w:val="000000"/>
           <w:sz w:val="20"/>
@@ -2142,52 +2105,30 @@
       </w:r>
     </w:p>
     <w:sectPr>
-      <w:footerReference w:type="default" r:id="rId8"/>
+      <w:footerReference w:type="default" r:id="rId3"/>
+      <w:type w:val="nextPage"/>
       <w:pgSz w:w="11906" w:h="16838"/>
-      <w:pgMar w:top="568" w:right="424" w:bottom="1134" w:left="1701" w:header="0" w:footer="708" w:gutter="0"/>
-      <w:pgNumType w:start="1"/>
-      <w:cols w:space="720"/>
-      <w:formProt w:val="0"/>
-      <w:docGrid w:linePitch="100" w:charSpace="4096"/>
+      <w:pgMar w:left="1701" w:right="424" w:gutter="0" w:header="0" w:top="568" w:footer="708" w:bottom="1134"/>
+      <w:pgNumType w:start="1" w:fmt="decimal"/>
+      <w:formProt w:val="false"/>
+      <w:textDirection w:val="lrTb"/>
+      <w:docGrid w:type="default" w:linePitch="100" w:charSpace="8192"/>
     </w:sectPr>
   </w:body>
 </w:document>
 </file>
 
-<file path=word/endnotes.xml><?xml version="1.0" encoding="utf-8"?>
-<w:endnotes xmlns:wpc="http://schemas.microsoft.com/office/word/2010/wordprocessingCanvas" xmlns:cx="http://schemas.microsoft.com/office/drawing/2014/chartex" xmlns:mc="http://schemas.openxmlformats.org/markup-compatibility/2006" xmlns:o="urn:schemas-microsoft-com:office:office" xmlns:r="http://schemas.openxmlformats.org/officeDocument/2006/relationships" xmlns:m="http://schemas.openxmlformats.org/officeDocument/2006/math" xmlns:v="urn:schemas-microsoft-com:vml" xmlns:wp14="http://schemas.microsoft.com/office/word/2010/wordprocessingDrawing" xmlns:wp="http://schemas.openxmlformats.org/drawingml/2006/wordprocessingDrawing" xmlns:w10="urn:schemas-microsoft-com:office:word" xmlns:w="http://schemas.openxmlformats.org/wordprocessingml/2006/main" xmlns:w14="http://schemas.microsoft.com/office/word/2010/wordml" xmlns:w15="http://schemas.microsoft.com/office/word/2012/wordml" xmlns:w16se="http://schemas.microsoft.com/office/word/2015/wordml/symex" xmlns:wpg="http://schemas.microsoft.com/office/word/2010/wordprocessingGroup" xmlns:wpi="http://schemas.microsoft.com/office/word/2010/wordprocessingInk" xmlns:wne="http://schemas.microsoft.com/office/word/2006/wordml" xmlns:wps="http://schemas.microsoft.com/office/word/2010/wordprocessingShape" mc:Ignorable="w14 w15 w16se wp14">
-  <w:endnote w:type="separator" w:id="-1">
-    <w:p>
-      <w:pPr>
-        <w:spacing w:after="0" w:line="240" w:lineRule="auto"/>
-      </w:pPr>
-      <w:r>
-        <w:separator/>
-      </w:r>
-    </w:p>
-  </w:endnote>
-  <w:endnote w:type="continuationSeparator" w:id="0">
-    <w:p>
-      <w:pPr>
-        <w:spacing w:after="0" w:line="240" w:lineRule="auto"/>
-      </w:pPr>
-      <w:r>
-        <w:continuationSeparator/>
-      </w:r>
-    </w:p>
-  </w:endnote>
-</w:endnotes>
-</file>
-
 <file path=word/footer1.xml><?xml version="1.0" encoding="utf-8"?>
-<w:ftr xmlns:wpc="http://schemas.microsoft.com/office/word/2010/wordprocessingCanvas" xmlns:cx="http://schemas.microsoft.com/office/drawing/2014/chartex" xmlns:mc="http://schemas.openxmlformats.org/markup-compatibility/2006" xmlns:o="urn:schemas-microsoft-com:office:office" xmlns:r="http://schemas.openxmlformats.org/officeDocument/2006/relationships" xmlns:m="http://schemas.openxmlformats.org/officeDocument/2006/math" xmlns:v="urn:schemas-microsoft-com:vml" xmlns:wp14="http://schemas.microsoft.com/office/word/2010/wordprocessingDrawing" xmlns:wp="http://schemas.openxmlformats.org/drawingml/2006/wordprocessingDrawing" xmlns:w10="urn:schemas-microsoft-com:office:word" xmlns:w="http://schemas.openxmlformats.org/wordprocessingml/2006/main" xmlns:w14="http://schemas.microsoft.com/office/word/2010/wordml" xmlns:w15="http://schemas.microsoft.com/office/word/2012/wordml" xmlns:w16se="http://schemas.microsoft.com/office/word/2015/wordml/symex" xmlns:wpg="http://schemas.microsoft.com/office/word/2010/wordprocessingGroup" xmlns:wpi="http://schemas.microsoft.com/office/word/2010/wordprocessingInk" xmlns:wne="http://schemas.microsoft.com/office/word/2006/wordml" xmlns:wps="http://schemas.microsoft.com/office/word/2010/wordprocessingShape" mc:Ignorable="w14 w15 w16se wp14">
+<w:ftr xmlns:o="urn:schemas-microsoft-com:office:office" xmlns:r="http://schemas.openxmlformats.org/officeDocument/2006/relationships" xmlns:v="urn:schemas-microsoft-com:vml" xmlns:w="http://schemas.openxmlformats.org/wordprocessingml/2006/main" xmlns:w10="urn:schemas-microsoft-com:office:word" xmlns:wp="http://schemas.openxmlformats.org/drawingml/2006/wordprocessingDrawing" xmlns:wps="http://schemas.microsoft.com/office/word/2010/wordprocessingShape" xmlns:wpg="http://schemas.microsoft.com/office/word/2010/wordprocessingGroup" xmlns:mc="http://schemas.openxmlformats.org/markup-compatibility/2006" xmlns:wp14="http://schemas.microsoft.com/office/word/2010/wordprocessingDrawing" xmlns:w14="http://schemas.microsoft.com/office/word/2010/wordml" xmlns:w15="http://schemas.microsoft.com/office/word/2012/wordml" mc:Ignorable="w14 wp14 w15">
   <w:p>
     <w:pPr>
+      <w:pStyle w:val="Normal"/>
       <w:tabs>
-        <w:tab w:val="right" w:pos="9639"/>
+        <w:tab w:val="clear" w:pos="720"/>
+        <w:tab w:val="right" w:pos="9639" w:leader="none"/>
       </w:tabs>
-      <w:spacing w:after="0" w:line="240" w:lineRule="auto"/>
-      <w:ind w:left="-851"/>
+      <w:spacing w:lineRule="auto" w:line="240" w:before="0" w:after="0"/>
+      <w:ind w:left="-851" w:hanging="0"/>
       <w:jc w:val="both"/>
       <w:rPr>
         <w:color w:val="000000"/>
@@ -2195,7 +2136,7 @@
     </w:pPr>
     <w:r>
       <w:rPr>
-        <w:rFonts w:ascii="Times New Roman" w:eastAsia="Times New Roman" w:hAnsi="Times New Roman" w:cs="Times New Roman"/>
+        <w:rFonts w:eastAsia="Times New Roman" w:cs="Times New Roman" w:ascii="Times New Roman" w:hAnsi="Times New Roman"/>
         <w:i/>
         <w:color w:val="000000"/>
         <w:sz w:val="20"/>
@@ -2207,37 +2148,12 @@
 </w:ftr>
 </file>
 
-<file path=word/footnotes.xml><?xml version="1.0" encoding="utf-8"?>
-<w:footnotes xmlns:wpc="http://schemas.microsoft.com/office/word/2010/wordprocessingCanvas" xmlns:cx="http://schemas.microsoft.com/office/drawing/2014/chartex" xmlns:mc="http://schemas.openxmlformats.org/markup-compatibility/2006" xmlns:o="urn:schemas-microsoft-com:office:office" xmlns:r="http://schemas.openxmlformats.org/officeDocument/2006/relationships" xmlns:m="http://schemas.openxmlformats.org/officeDocument/2006/math" xmlns:v="urn:schemas-microsoft-com:vml" xmlns:wp14="http://schemas.microsoft.com/office/word/2010/wordprocessingDrawing" xmlns:wp="http://schemas.openxmlformats.org/drawingml/2006/wordprocessingDrawing" xmlns:w10="urn:schemas-microsoft-com:office:word" xmlns:w="http://schemas.openxmlformats.org/wordprocessingml/2006/main" xmlns:w14="http://schemas.microsoft.com/office/word/2010/wordml" xmlns:w15="http://schemas.microsoft.com/office/word/2012/wordml" xmlns:w16se="http://schemas.microsoft.com/office/word/2015/wordml/symex" xmlns:wpg="http://schemas.microsoft.com/office/word/2010/wordprocessingGroup" xmlns:wpi="http://schemas.microsoft.com/office/word/2010/wordprocessingInk" xmlns:wne="http://schemas.microsoft.com/office/word/2006/wordml" xmlns:wps="http://schemas.microsoft.com/office/word/2010/wordprocessingShape" mc:Ignorable="w14 w15 w16se wp14">
-  <w:footnote w:type="separator" w:id="-1">
-    <w:p>
-      <w:pPr>
-        <w:spacing w:after="0" w:line="240" w:lineRule="auto"/>
-      </w:pPr>
-      <w:r>
-        <w:separator/>
-      </w:r>
-    </w:p>
-  </w:footnote>
-  <w:footnote w:type="continuationSeparator" w:id="0">
-    <w:p>
-      <w:pPr>
-        <w:spacing w:after="0" w:line="240" w:lineRule="auto"/>
-      </w:pPr>
-      <w:r>
-        <w:continuationSeparator/>
-      </w:r>
-    </w:p>
-  </w:footnote>
-</w:footnotes>
-</file>
-
 <file path=word/styles.xml><?xml version="1.0" encoding="utf-8"?>
-<w:styles xmlns:mc="http://schemas.openxmlformats.org/markup-compatibility/2006" xmlns:r="http://schemas.openxmlformats.org/officeDocument/2006/relationships" xmlns:w="http://schemas.openxmlformats.org/wordprocessingml/2006/main" xmlns:w14="http://schemas.microsoft.com/office/word/2010/wordml" xmlns:w15="http://schemas.microsoft.com/office/word/2012/wordml" xmlns:w16se="http://schemas.microsoft.com/office/word/2015/wordml/symex" mc:Ignorable="w14 w15 w16se">
+<w:styles xmlns:w="http://schemas.openxmlformats.org/wordprocessingml/2006/main" xmlns:w14="http://schemas.microsoft.com/office/word/2010/wordml" xmlns:mc="http://schemas.openxmlformats.org/markup-compatibility/2006" mc:Ignorable="w14">
   <w:docDefaults>
     <w:rPrDefault>
       <w:rPr>
-        <w:rFonts w:ascii="Calibri" w:eastAsia="Calibri" w:hAnsi="Calibri" w:cs="Calibri"/>
+        <w:rFonts w:ascii="Calibri" w:hAnsi="Calibri" w:eastAsia="Calibri" w:cs="Calibri"/>
         <w:sz w:val="22"/>
         <w:szCs w:val="22"/>
         <w:lang w:val="ru-RU" w:eastAsia="ru-RU" w:bidi="ar-SA"/>
@@ -2245,21 +2161,21 @@
     </w:rPrDefault>
     <w:pPrDefault>
       <w:pPr>
-        <w:suppressAutoHyphens/>
+        <w:suppressAutoHyphens w:val="true"/>
       </w:pPr>
     </w:pPrDefault>
   </w:docDefaults>
   <w:latentStyles w:defLockedState="0" w:defUIPriority="99" w:defSemiHidden="0" w:defUnhideWhenUsed="0" w:defQFormat="0" w:count="371">
     <w:lsdException w:name="Normal" w:uiPriority="0" w:qFormat="1"/>
     <w:lsdException w:name="heading 1" w:uiPriority="9" w:qFormat="1"/>
-    <w:lsdException w:name="heading 2" w:semiHidden="1" w:uiPriority="9" w:unhideWhenUsed="1" w:qFormat="1"/>
-    <w:lsdException w:name="heading 3" w:semiHidden="1" w:uiPriority="9" w:unhideWhenUsed="1" w:qFormat="1"/>
-    <w:lsdException w:name="heading 4" w:semiHidden="1" w:uiPriority="9" w:unhideWhenUsed="1" w:qFormat="1"/>
-    <w:lsdException w:name="heading 5" w:semiHidden="1" w:uiPriority="9" w:unhideWhenUsed="1" w:qFormat="1"/>
-    <w:lsdException w:name="heading 6" w:semiHidden="1" w:uiPriority="9" w:unhideWhenUsed="1" w:qFormat="1"/>
-    <w:lsdException w:name="heading 7" w:semiHidden="1" w:uiPriority="9" w:unhideWhenUsed="1" w:qFormat="1"/>
-    <w:lsdException w:name="heading 8" w:semiHidden="1" w:uiPriority="9" w:unhideWhenUsed="1" w:qFormat="1"/>
-    <w:lsdException w:name="heading 9" w:semiHidden="1" w:uiPriority="9" w:unhideWhenUsed="1" w:qFormat="1"/>
+    <w:lsdException w:name="heading 2" w:uiPriority="9" w:semiHidden="1" w:unhideWhenUsed="1" w:qFormat="1"/>
+    <w:lsdException w:name="heading 3" w:uiPriority="9" w:semiHidden="1" w:unhideWhenUsed="1" w:qFormat="1"/>
+    <w:lsdException w:name="heading 4" w:uiPriority="9" w:semiHidden="1" w:unhideWhenUsed="1" w:qFormat="1"/>
+    <w:lsdException w:name="heading 5" w:uiPriority="9" w:semiHidden="1" w:unhideWhenUsed="1" w:qFormat="1"/>
+    <w:lsdException w:name="heading 6" w:uiPriority="9" w:semiHidden="1" w:unhideWhenUsed="1" w:qFormat="1"/>
+    <w:lsdException w:name="heading 7" w:uiPriority="9" w:semiHidden="1" w:unhideWhenUsed="1" w:qFormat="1"/>
+    <w:lsdException w:name="heading 8" w:uiPriority="9" w:semiHidden="1" w:unhideWhenUsed="1" w:qFormat="1"/>
+    <w:lsdException w:name="heading 9" w:uiPriority="9" w:semiHidden="1" w:unhideWhenUsed="1" w:qFormat="1"/>
     <w:lsdException w:name="index 1" w:semiHidden="1" w:unhideWhenUsed="1"/>
     <w:lsdException w:name="index 2" w:semiHidden="1" w:unhideWhenUsed="1"/>
     <w:lsdException w:name="index 3" w:semiHidden="1" w:unhideWhenUsed="1"/>
@@ -2269,22 +2185,22 @@
     <w:lsdException w:name="index 7" w:semiHidden="1" w:unhideWhenUsed="1"/>
     <w:lsdException w:name="index 8" w:semiHidden="1" w:unhideWhenUsed="1"/>
     <w:lsdException w:name="index 9" w:semiHidden="1" w:unhideWhenUsed="1"/>
-    <w:lsdException w:name="toc 1" w:semiHidden="1" w:uiPriority="39" w:unhideWhenUsed="1"/>
-    <w:lsdException w:name="toc 2" w:semiHidden="1" w:uiPriority="39" w:unhideWhenUsed="1"/>
-    <w:lsdException w:name="toc 3" w:semiHidden="1" w:uiPriority="39" w:unhideWhenUsed="1"/>
-    <w:lsdException w:name="toc 4" w:semiHidden="1" w:uiPriority="39" w:unhideWhenUsed="1"/>
-    <w:lsdException w:name="toc 5" w:semiHidden="1" w:uiPriority="39" w:unhideWhenUsed="1"/>
-    <w:lsdException w:name="toc 6" w:semiHidden="1" w:uiPriority="39" w:unhideWhenUsed="1"/>
-    <w:lsdException w:name="toc 7" w:semiHidden="1" w:uiPriority="39" w:unhideWhenUsed="1"/>
-    <w:lsdException w:name="toc 8" w:semiHidden="1" w:uiPriority="39" w:unhideWhenUsed="1"/>
-    <w:lsdException w:name="toc 9" w:semiHidden="1" w:uiPriority="39" w:unhideWhenUsed="1"/>
+    <w:lsdException w:name="toc 1" w:uiPriority="39" w:semiHidden="1" w:unhideWhenUsed="1"/>
+    <w:lsdException w:name="toc 2" w:uiPriority="39" w:semiHidden="1" w:unhideWhenUsed="1"/>
+    <w:lsdException w:name="toc 3" w:uiPriority="39" w:semiHidden="1" w:unhideWhenUsed="1"/>
+    <w:lsdException w:name="toc 4" w:uiPriority="39" w:semiHidden="1" w:unhideWhenUsed="1"/>
+    <w:lsdException w:name="toc 5" w:uiPriority="39" w:semiHidden="1" w:unhideWhenUsed="1"/>
+    <w:lsdException w:name="toc 6" w:uiPriority="39" w:semiHidden="1" w:unhideWhenUsed="1"/>
+    <w:lsdException w:name="toc 7" w:uiPriority="39" w:semiHidden="1" w:unhideWhenUsed="1"/>
+    <w:lsdException w:name="toc 8" w:uiPriority="39" w:semiHidden="1" w:unhideWhenUsed="1"/>
+    <w:lsdException w:name="toc 9" w:uiPriority="39" w:semiHidden="1" w:unhideWhenUsed="1"/>
     <w:lsdException w:name="Normal Indent" w:semiHidden="1" w:unhideWhenUsed="1"/>
     <w:lsdException w:name="footnote text" w:semiHidden="1" w:unhideWhenUsed="1"/>
     <w:lsdException w:name="annotation text" w:semiHidden="1" w:unhideWhenUsed="1"/>
     <w:lsdException w:name="header" w:semiHidden="1" w:unhideWhenUsed="1"/>
     <w:lsdException w:name="footer" w:semiHidden="1" w:unhideWhenUsed="1"/>
     <w:lsdException w:name="index heading" w:semiHidden="1" w:unhideWhenUsed="1"/>
-    <w:lsdException w:name="caption" w:semiHidden="1" w:uiPriority="35" w:unhideWhenUsed="1" w:qFormat="1"/>
+    <w:lsdException w:name="caption" w:uiPriority="35" w:semiHidden="1" w:unhideWhenUsed="1" w:qFormat="1"/>
     <w:lsdException w:name="table of figures" w:semiHidden="1" w:unhideWhenUsed="1"/>
     <w:lsdException w:name="envelope address" w:semiHidden="1" w:unhideWhenUsed="1"/>
     <w:lsdException w:name="envelope return" w:semiHidden="1" w:unhideWhenUsed="1"/>
@@ -2315,7 +2231,7 @@
     <w:lsdException w:name="Title" w:uiPriority="10" w:qFormat="1"/>
     <w:lsdException w:name="Closing" w:semiHidden="1" w:unhideWhenUsed="1"/>
     <w:lsdException w:name="Signature" w:semiHidden="1" w:unhideWhenUsed="1"/>
-    <w:lsdException w:name="Default Paragraph Font" w:semiHidden="1" w:uiPriority="1" w:unhideWhenUsed="1"/>
+    <w:lsdException w:name="Default Paragraph Font" w:uiPriority="1" w:semiHidden="1" w:unhideWhenUsed="1"/>
     <w:lsdException w:name="Body Text" w:semiHidden="1" w:unhideWhenUsed="1"/>
     <w:lsdException w:name="Body Text Indent" w:semiHidden="1" w:unhideWhenUsed="1"/>
     <w:lsdException w:name="List Continue" w:semiHidden="1" w:unhideWhenUsed="1"/>
@@ -2515,8 +2431,8 @@
     <w:lsdException w:name="Subtle Reference" w:uiPriority="31" w:qFormat="1"/>
     <w:lsdException w:name="Intense Reference" w:uiPriority="32" w:qFormat="1"/>
     <w:lsdException w:name="Book Title" w:uiPriority="33" w:qFormat="1"/>
-    <w:lsdException w:name="Bibliography" w:semiHidden="1" w:uiPriority="37" w:unhideWhenUsed="1"/>
-    <w:lsdException w:name="TOC Heading" w:semiHidden="1" w:uiPriority="39" w:unhideWhenUsed="1" w:qFormat="1"/>
+    <w:lsdException w:name="Bibliography" w:uiPriority="37" w:semiHidden="1" w:unhideWhenUsed="1"/>
+    <w:lsdException w:name="TOC Heading" w:uiPriority="39" w:semiHidden="1" w:unhideWhenUsed="1" w:qFormat="1"/>
     <w:lsdException w:name="Plain Table 1" w:uiPriority="41"/>
     <w:lsdException w:name="Plain Table 2" w:uiPriority="42"/>
     <w:lsdException w:name="Plain Table 3" w:uiPriority="43"/>
@@ -2622,20 +2538,32 @@
     <w:lsdException w:name="List Table 6 Colorful Accent 6" w:uiPriority="51"/>
     <w:lsdException w:name="List Table 7 Colorful Accent 6" w:uiPriority="52"/>
   </w:latentStyles>
-  <w:style w:type="paragraph" w:default="1" w:styleId="a">
+  <w:style w:type="paragraph" w:styleId="Normal" w:default="1">
     <w:name w:val="Normal"/>
     <w:qFormat/>
     <w:pPr>
-      <w:spacing w:after="160" w:line="259" w:lineRule="auto"/>
+      <w:widowControl/>
+      <w:suppressAutoHyphens w:val="true"/>
+      <w:bidi w:val="0"/>
+      <w:spacing w:lineRule="auto" w:line="259" w:before="0" w:after="160"/>
+      <w:jc w:val="left"/>
     </w:pPr>
+    <w:rPr>
+      <w:rFonts w:ascii="Calibri" w:hAnsi="Calibri" w:eastAsia="Calibri" w:cs="Calibri"/>
+      <w:color w:val="auto"/>
+      <w:kern w:val="0"/>
+      <w:sz w:val="22"/>
+      <w:szCs w:val="22"/>
+      <w:lang w:val="ru-RU" w:eastAsia="ru-RU" w:bidi="ar-SA"/>
+    </w:rPr>
   </w:style>
   <w:style w:type="paragraph" w:styleId="1">
-    <w:name w:val="heading 1"/>
-    <w:basedOn w:val="a"/>
-    <w:next w:val="a"/>
+    <w:name w:val="Heading 1"/>
+    <w:basedOn w:val="Normal"/>
+    <w:next w:val="Normal"/>
     <w:qFormat/>
     <w:pPr>
-      <w:keepNext/>
+      <w:keepNext w:val="true"/>
       <w:keepLines/>
       <w:spacing w:before="480" w:after="120"/>
       <w:outlineLvl w:val="0"/>
@@ -2647,12 +2575,12 @@
     </w:rPr>
   </w:style>
   <w:style w:type="paragraph" w:styleId="2">
-    <w:name w:val="heading 2"/>
-    <w:basedOn w:val="a"/>
-    <w:next w:val="a"/>
+    <w:name w:val="Heading 2"/>
+    <w:basedOn w:val="Normal"/>
+    <w:next w:val="Normal"/>
     <w:qFormat/>
     <w:pPr>
-      <w:keepNext/>
+      <w:keepNext w:val="true"/>
       <w:keepLines/>
       <w:spacing w:before="360" w:after="80"/>
       <w:outlineLvl w:val="1"/>
@@ -2664,12 +2592,12 @@
     </w:rPr>
   </w:style>
   <w:style w:type="paragraph" w:styleId="3">
-    <w:name w:val="heading 3"/>
-    <w:basedOn w:val="a"/>
-    <w:next w:val="a"/>
+    <w:name w:val="Heading 3"/>
+    <w:basedOn w:val="Normal"/>
+    <w:next w:val="Normal"/>
     <w:qFormat/>
     <w:pPr>
-      <w:keepNext/>
+      <w:keepNext w:val="true"/>
       <w:keepLines/>
       <w:spacing w:before="280" w:after="80"/>
       <w:outlineLvl w:val="2"/>
@@ -2681,12 +2609,12 @@
     </w:rPr>
   </w:style>
   <w:style w:type="paragraph" w:styleId="4">
-    <w:name w:val="heading 4"/>
-    <w:basedOn w:val="a"/>
-    <w:next w:val="a"/>
+    <w:name w:val="Heading 4"/>
+    <w:basedOn w:val="Normal"/>
+    <w:next w:val="Normal"/>
     <w:qFormat/>
     <w:pPr>
-      <w:keepNext/>
+      <w:keepNext w:val="true"/>
       <w:keepLines/>
       <w:spacing w:before="240" w:after="40"/>
       <w:outlineLvl w:val="3"/>
@@ -2698,12 +2626,12 @@
     </w:rPr>
   </w:style>
   <w:style w:type="paragraph" w:styleId="5">
-    <w:name w:val="heading 5"/>
-    <w:basedOn w:val="a"/>
-    <w:next w:val="a"/>
+    <w:name w:val="Heading 5"/>
+    <w:basedOn w:val="Normal"/>
+    <w:next w:val="Normal"/>
     <w:qFormat/>
     <w:pPr>
-      <w:keepNext/>
+      <w:keepNext w:val="true"/>
       <w:keepLines/>
       <w:spacing w:before="220" w:after="40"/>
       <w:outlineLvl w:val="4"/>
@@ -2713,12 +2641,12 @@
     </w:rPr>
   </w:style>
   <w:style w:type="paragraph" w:styleId="6">
-    <w:name w:val="heading 6"/>
-    <w:basedOn w:val="a"/>
-    <w:next w:val="a"/>
+    <w:name w:val="Heading 6"/>
+    <w:basedOn w:val="Normal"/>
+    <w:next w:val="Normal"/>
     <w:qFormat/>
     <w:pPr>
-      <w:keepNext/>
+      <w:keepNext w:val="true"/>
       <w:keepLines/>
       <w:spacing w:before="200" w:after="40"/>
       <w:outlineLvl w:val="5"/>
@@ -2729,79 +2657,91 @@
       <w:szCs w:val="20"/>
     </w:rPr>
   </w:style>
-  <w:style w:type="character" w:default="1" w:styleId="a0">
+  <w:style w:type="character" w:styleId="DefaultParagraphFont" w:default="1">
     <w:name w:val="Default Paragraph Font"/>
     <w:uiPriority w:val="1"/>
     <w:semiHidden/>
     <w:unhideWhenUsed/>
+    <w:qFormat/>
+    <w:rPr/>
   </w:style>
-  <w:style w:type="table" w:default="1" w:styleId="a1">
-    <w:name w:val="Normal Table"/>
-    <w:uiPriority w:val="99"/>
-    <w:semiHidden/>
-    <w:unhideWhenUsed/>
-    <w:tblPr>
-      <w:tblInd w:w="0" w:type="dxa"/>
-      <w:tblCellMar>
-        <w:top w:w="0" w:type="dxa"/>
-        <w:left w:w="108" w:type="dxa"/>
-        <w:bottom w:w="0" w:type="dxa"/>
-        <w:right w:w="108" w:type="dxa"/>
-      </w:tblCellMar>
-    </w:tblPr>
-  </w:style>
-  <w:style w:type="numbering" w:default="1" w:styleId="a2">
-    <w:name w:val="No List"/>
-    <w:uiPriority w:val="99"/>
-    <w:semiHidden/>
-    <w:unhideWhenUsed/>
-  </w:style>
-  <w:style w:type="character" w:customStyle="1" w:styleId="a3">
+  <w:style w:type="character" w:styleId="Style8" w:customStyle="1">
     <w:name w:val="Верхний колонтитул Знак"/>
-    <w:basedOn w:val="a0"/>
+    <w:basedOn w:val="DefaultParagraphFont"/>
     <w:uiPriority w:val="99"/>
     <w:qFormat/>
-    <w:rsid w:val="00CB72CF"/>
+    <w:rsid w:val="00cb72cf"/>
+    <w:rPr/>
   </w:style>
-  <w:style w:type="character" w:customStyle="1" w:styleId="a4">
+  <w:style w:type="character" w:styleId="Style9" w:customStyle="1">
     <w:name w:val="Нижний колонтитул Знак"/>
-    <w:basedOn w:val="a0"/>
+    <w:basedOn w:val="DefaultParagraphFont"/>
     <w:uiPriority w:val="99"/>
     <w:qFormat/>
-    <w:rsid w:val="00CB72CF"/>
+    <w:rsid w:val="00cb72cf"/>
+    <w:rPr/>
   </w:style>
-  <w:style w:type="paragraph" w:customStyle="1" w:styleId="Heading">
-    <w:name w:val="Heading"/>
-    <w:basedOn w:val="a"/>
-    <w:next w:val="a5"/>
+  <w:style w:type="paragraph" w:styleId="Style10" w:customStyle="1">
+    <w:name w:val="Заголовок"/>
+    <w:basedOn w:val="Normal"/>
+    <w:next w:val="Style11"/>
     <w:qFormat/>
     <w:pPr>
-      <w:keepNext/>
+      <w:keepNext w:val="true"/>
       <w:spacing w:before="240" w:after="120"/>
     </w:pPr>
     <w:rPr>
-      <w:rFonts w:ascii="Liberation Sans" w:eastAsia="Microsoft YaHei" w:hAnsi="Liberation Sans" w:cs="Lucida Sans"/>
+      <w:rFonts w:ascii="Liberation Sans" w:hAnsi="Liberation Sans" w:eastAsia="Microsoft YaHei" w:cs="Lucida Sans"/>
       <w:sz w:val="28"/>
       <w:szCs w:val="28"/>
     </w:rPr>
   </w:style>
-  <w:style w:type="paragraph" w:styleId="a5">
+  <w:style w:type="paragraph" w:styleId="Style11">
     <w:name w:val="Body Text"/>
-    <w:basedOn w:val="a"/>
+    <w:basedOn w:val="Normal"/>
     <w:pPr>
-      <w:spacing w:after="140" w:line="276" w:lineRule="auto"/>
+      <w:spacing w:lineRule="auto" w:line="276" w:before="0" w:after="140"/>
     </w:pPr>
+    <w:rPr/>
   </w:style>
-  <w:style w:type="paragraph" w:styleId="a6">
+  <w:style w:type="paragraph" w:styleId="Style12">
     <w:name w:val="List"/>
-    <w:basedOn w:val="a5"/>
+    <w:basedOn w:val="Style11"/>
+    <w:pPr/>
     <w:rPr>
       <w:rFonts w:cs="Lucida Sans"/>
     </w:rPr>
   </w:style>
-  <w:style w:type="paragraph" w:styleId="a7">
+  <w:style w:type="paragraph" w:styleId="Style13">
+    <w:name w:val="Caption"/>
+    <w:basedOn w:val="Normal"/>
+    <w:qFormat/>
+    <w:pPr>
+      <w:suppressLineNumbers/>
+      <w:spacing w:before="120" w:after="120"/>
+    </w:pPr>
+    <w:rPr>
+      <w:rFonts w:cs="Lohit Devanagari"/>
+      <w:i/>
+      <w:iCs/>
+      <w:sz w:val="24"/>
+      <w:szCs w:val="24"/>
+    </w:rPr>
+  </w:style>
+  <w:style w:type="paragraph" w:styleId="Style14" w:customStyle="1">
+    <w:name w:val="Указатель"/>
+    <w:basedOn w:val="Normal"/>
+    <w:qFormat/>
+    <w:pPr>
+      <w:suppressLineNumbers/>
+    </w:pPr>
+    <w:rPr>
+      <w:rFonts w:cs="Lucida Sans"/>
+    </w:rPr>
+  </w:style>
+  <w:style w:type="paragraph" w:styleId="Caption">
     <w:name w:val="caption"/>
-    <w:basedOn w:val="a"/>
+    <w:basedOn w:val="Normal"/>
     <w:qFormat/>
     <w:pPr>
       <w:suppressLineNumbers/>
@@ -2815,24 +2755,13 @@
       <w:szCs w:val="24"/>
     </w:rPr>
   </w:style>
-  <w:style w:type="paragraph" w:customStyle="1" w:styleId="Index">
-    <w:name w:val="Index"/>
-    <w:basedOn w:val="a"/>
+  <w:style w:type="paragraph" w:styleId="Style15">
+    <w:name w:val="Title"/>
+    <w:basedOn w:val="Normal"/>
+    <w:next w:val="Normal"/>
     <w:qFormat/>
     <w:pPr>
-      <w:suppressLineNumbers/>
-    </w:pPr>
-    <w:rPr>
-      <w:rFonts w:cs="Lucida Sans"/>
-    </w:rPr>
-  </w:style>
-  <w:style w:type="paragraph" w:styleId="a8">
-    <w:name w:val="Title"/>
-    <w:basedOn w:val="a"/>
-    <w:next w:val="a"/>
-    <w:qFormat/>
-    <w:pPr>
-      <w:keepNext/>
+      <w:keepNext w:val="true"/>
       <w:keepLines/>
       <w:spacing w:before="480" w:after="120"/>
     </w:pPr>
@@ -2842,72 +2771,99 @@
       <w:szCs w:val="72"/>
     </w:rPr>
   </w:style>
-  <w:style w:type="paragraph" w:styleId="a9">
+  <w:style w:type="paragraph" w:styleId="NormalWeb">
     <w:name w:val="Normal (Web)"/>
-    <w:basedOn w:val="a"/>
+    <w:basedOn w:val="Normal"/>
     <w:uiPriority w:val="99"/>
     <w:unhideWhenUsed/>
     <w:qFormat/>
     <w:rsid w:val="00476336"/>
     <w:pPr>
-      <w:spacing w:beforeAutospacing="1" w:afterAutospacing="1" w:line="240" w:lineRule="auto"/>
+      <w:spacing w:lineRule="auto" w:line="240" w:beforeAutospacing="1" w:afterAutospacing="1"/>
     </w:pPr>
     <w:rPr>
-      <w:rFonts w:ascii="Times New Roman" w:eastAsia="Times New Roman" w:hAnsi="Times New Roman" w:cs="Times New Roman"/>
+      <w:rFonts w:ascii="Times New Roman" w:hAnsi="Times New Roman" w:eastAsia="Times New Roman" w:cs="Times New Roman"/>
       <w:sz w:val="24"/>
       <w:szCs w:val="24"/>
     </w:rPr>
   </w:style>
-  <w:style w:type="paragraph" w:customStyle="1" w:styleId="HeaderandFooter">
-    <w:name w:val="Header and Footer"/>
-    <w:basedOn w:val="a"/>
+  <w:style w:type="paragraph" w:styleId="Style16" w:customStyle="1">
+    <w:name w:val="Колонтитул"/>
+    <w:basedOn w:val="Normal"/>
     <w:qFormat/>
+    <w:pPr/>
+    <w:rPr/>
   </w:style>
-  <w:style w:type="paragraph" w:styleId="aa">
-    <w:name w:val="header"/>
-    <w:basedOn w:val="a"/>
+  <w:style w:type="paragraph" w:styleId="Style17">
+    <w:name w:val="Header"/>
+    <w:basedOn w:val="Normal"/>
     <w:uiPriority w:val="99"/>
     <w:unhideWhenUsed/>
-    <w:rsid w:val="00CB72CF"/>
+    <w:rsid w:val="00cb72cf"/>
     <w:pPr>
       <w:tabs>
-        <w:tab w:val="center" w:pos="4677"/>
-        <w:tab w:val="right" w:pos="9355"/>
+        <w:tab w:val="clear" w:pos="720"/>
+        <w:tab w:val="center" w:pos="4677" w:leader="none"/>
+        <w:tab w:val="right" w:pos="9355" w:leader="none"/>
       </w:tabs>
-      <w:spacing w:after="0" w:line="240" w:lineRule="auto"/>
+      <w:spacing w:lineRule="auto" w:line="240" w:before="0" w:after="0"/>
     </w:pPr>
+    <w:rPr/>
   </w:style>
-  <w:style w:type="paragraph" w:styleId="ab">
-    <w:name w:val="footer"/>
-    <w:basedOn w:val="a"/>
+  <w:style w:type="paragraph" w:styleId="Style18">
+    <w:name w:val="Footer"/>
+    <w:basedOn w:val="Normal"/>
     <w:uiPriority w:val="99"/>
     <w:unhideWhenUsed/>
-    <w:rsid w:val="00CB72CF"/>
+    <w:rsid w:val="00cb72cf"/>
     <w:pPr>
       <w:tabs>
-        <w:tab w:val="center" w:pos="4677"/>
-        <w:tab w:val="right" w:pos="9355"/>
+        <w:tab w:val="clear" w:pos="720"/>
+        <w:tab w:val="center" w:pos="4677" w:leader="none"/>
+        <w:tab w:val="right" w:pos="9355" w:leader="none"/>
       </w:tabs>
-      <w:spacing w:after="0" w:line="240" w:lineRule="auto"/>
+      <w:spacing w:lineRule="auto" w:line="240" w:before="0" w:after="0"/>
     </w:pPr>
+    <w:rPr/>
   </w:style>
-  <w:style w:type="paragraph" w:styleId="ac">
+  <w:style w:type="paragraph" w:styleId="Style19">
     <w:name w:val="Subtitle"/>
-    <w:basedOn w:val="a"/>
-    <w:next w:val="a"/>
+    <w:basedOn w:val="Normal"/>
+    <w:next w:val="Normal"/>
     <w:qFormat/>
     <w:pPr>
-      <w:keepNext/>
+      <w:keepNext w:val="true"/>
       <w:keepLines/>
       <w:spacing w:before="360" w:after="80"/>
     </w:pPr>
     <w:rPr>
-      <w:rFonts w:ascii="Georgia" w:eastAsia="Georgia" w:hAnsi="Georgia" w:cs="Georgia"/>
+      <w:rFonts w:ascii="Georgia" w:hAnsi="Georgia" w:eastAsia="Georgia" w:cs="Georgia"/>
       <w:i/>
       <w:color w:val="666666"/>
       <w:sz w:val="48"/>
       <w:szCs w:val="48"/>
     </w:rPr>
+  </w:style>
+  <w:style w:type="numbering" w:styleId="NoList" w:default="1">
+    <w:name w:val="No List"/>
+    <w:uiPriority w:val="99"/>
+    <w:semiHidden/>
+    <w:unhideWhenUsed/>
+    <w:qFormat/>
+  </w:style>
+  <w:style w:type="table" w:default="1" w:styleId="a1">
+    <w:name w:val="Normal Table"/>
+    <w:uiPriority w:val="99"/>
+    <w:semiHidden/>
+    <w:unhideWhenUsed/>
+    <w:tblPr>
+      <w:tblCellMar>
+        <w:top w:w="0" w:type="dxa"/>
+        <w:left w:w="108" w:type="dxa"/>
+        <w:bottom w:w="0" w:type="dxa"/>
+        <w:right w:w="108" w:type="dxa"/>
+      </w:tblCellMar>
+    </w:tblPr>
   </w:style>
   <w:style w:type="table" w:customStyle="1" w:styleId="TableNormal">
     <w:name w:val="Table Normal"/>
@@ -2927,12 +2883,12 @@
     <w:rsid w:val="00476336"/>
     <w:tblPr>
       <w:tblBorders>
-        <w:top w:val="single" w:sz="4" w:space="0" w:color="auto"/>
-        <w:left w:val="single" w:sz="4" w:space="0" w:color="auto"/>
-        <w:bottom w:val="single" w:sz="4" w:space="0" w:color="auto"/>
-        <w:right w:val="single" w:sz="4" w:space="0" w:color="auto"/>
-        <w:insideH w:val="single" w:sz="4" w:space="0" w:color="auto"/>
-        <w:insideV w:val="single" w:sz="4" w:space="0" w:color="auto"/>
+        <w:top w:val="single" w:color="auto" w:sz="4" w:space="0"/>
+        <w:left w:val="single" w:color="auto" w:sz="4" w:space="0"/>
+        <w:bottom w:val="single" w:color="auto" w:sz="4" w:space="0"/>
+        <w:right w:val="single" w:color="auto" w:sz="4" w:space="0"/>
+        <w:insideH w:val="single" w:color="auto" w:sz="4" w:space="0"/>
+        <w:insideV w:val="single" w:color="auto" w:sz="4" w:space="0"/>
       </w:tblBorders>
     </w:tblPr>
   </w:style>

</xml_diff>